<commit_message>
table of contents 1.2 extra space deleted
</commit_message>
<xml_diff>
--- a/v105feedback_app.docx
+++ b/v105feedback_app.docx
@@ -43,6 +43,7 @@
             <w:dataBinding w:prefixMappings="xmlns:ns0='http://purl.org/dc/elements/1.1/' xmlns:ns1='http://schemas.openxmlformats.org/package/2006/metadata/core-properties' " w:xpath="/ns1:coreProperties[1]/ns0:title[1]" w:storeItemID="{6C3C8BC8-F283-45AE-878A-BAB7291924A1}"/>
             <w:text/>
           </w:sdtPr>
+          <w:sdtEndPr/>
           <w:sdtContent>
             <w:p>
               <w:pPr>
@@ -105,6 +106,7 @@
             <w:id w:val="8081533"/>
             <w:text/>
           </w:sdtPr>
+          <w:sdtEndPr/>
           <w:sdtContent>
             <w:p>
               <w:pPr>
@@ -192,6 +194,7 @@
               <w:dataBinding w:prefixMappings="xmlns:ns0='http://purl.org/dc/elements/1.1/' xmlns:ns1='http://schemas.openxmlformats.org/package/2006/metadata/core-properties' " w:xpath="/ns1:coreProperties[1]/ns0:creator[1]" w:storeItemID="{6C3C8BC8-F283-45AE-878A-BAB7291924A1}"/>
               <w:text/>
             </w:sdtPr>
+            <w:sdtEndPr/>
             <w:sdtContent>
               <w:r>
                 <w:rPr>
@@ -1358,7 +1361,7 @@
             <w:rPr>
               <w:noProof/>
             </w:rPr>
-            <w:instrText xml:space="preserve"> PAGEREF _Toc305494217 \h </w:instrText>
+            <w:instrText xml:space="preserve"> PAGEREF _Toc305496138 \h </w:instrText>
           </w:r>
           <w:r>
             <w:rPr>
@@ -1421,88 +1424,7 @@
             <w:rPr>
               <w:noProof/>
             </w:rPr>
-            <w:instrText xml:space="preserve"> PAGEREF _Toc305494218 \h </w:instrText>
-          </w:r>
-          <w:r>
-            <w:rPr>
-              <w:noProof/>
-            </w:rPr>
-          </w:r>
-          <w:r>
-            <w:rPr>
-              <w:noProof/>
-            </w:rPr>
-            <w:fldChar w:fldCharType="separate"/>
-          </w:r>
-          <w:r>
-            <w:rPr>
-              <w:noProof/>
-            </w:rPr>
-            <w:t>1</w:t>
-          </w:r>
-          <w:r>
-            <w:rPr>
-              <w:noProof/>
-            </w:rPr>
-            <w:fldChar w:fldCharType="end"/>
-          </w:r>
-        </w:p>
-        <w:p>
-          <w:pPr>
-            <w:pStyle w:val="TOC2"/>
-            <w:tabs>
-              <w:tab w:val="left" w:pos="859"/>
-              <w:tab w:val="right" w:leader="dot" w:pos="8630"/>
-            </w:tabs>
-            <w:rPr>
-              <w:b w:val="0"/>
-              <w:noProof/>
-              <w:sz w:val="24"/>
-              <w:szCs w:val="24"/>
-              <w:lang w:eastAsia="ja-JP"/>
-            </w:rPr>
-          </w:pPr>
-          <w:r>
-            <w:rPr>
-              <w:rFonts w:ascii="PT Serif" w:hAnsi="PT Serif" w:cs="Arial"/>
-              <w:noProof/>
-            </w:rPr>
-            <w:t>1.2.</w:t>
-          </w:r>
-          <w:r>
-            <w:rPr>
-              <w:b w:val="0"/>
-              <w:noProof/>
-              <w:sz w:val="24"/>
-              <w:szCs w:val="24"/>
-              <w:lang w:eastAsia="ja-JP"/>
-            </w:rPr>
-            <w:tab/>
-          </w:r>
-          <w:r>
-            <w:rPr>
-              <w:rFonts w:ascii="PT Serif" w:hAnsi="PT Serif" w:cs="Arial"/>
-              <w:noProof/>
-            </w:rPr>
-            <w:t>Goals and Objectives</w:t>
-          </w:r>
-          <w:r>
-            <w:rPr>
-              <w:noProof/>
-            </w:rPr>
-            <w:tab/>
-          </w:r>
-          <w:r>
-            <w:rPr>
-              <w:noProof/>
-            </w:rPr>
-            <w:fldChar w:fldCharType="begin"/>
-          </w:r>
-          <w:r>
-            <w:rPr>
-              <w:noProof/>
-            </w:rPr>
-            <w:instrText xml:space="preserve"> PAGEREF _Toc305494219 \h </w:instrText>
+            <w:instrText xml:space="preserve"> PAGEREF _Toc305496139 \h </w:instrText>
           </w:r>
           <w:r>
             <w:rPr>
@@ -1547,7 +1469,7 @@
               <w:rFonts w:ascii="PT Serif" w:hAnsi="PT Serif" w:cs="Arial"/>
               <w:noProof/>
             </w:rPr>
-            <w:t>1.3. Purpose</w:t>
+            <w:t>1.2. Goals and Objectives</w:t>
           </w:r>
           <w:r>
             <w:rPr>
@@ -1565,7 +1487,7 @@
             <w:rPr>
               <w:noProof/>
             </w:rPr>
-            <w:instrText xml:space="preserve"> PAGEREF _Toc305494220 \h </w:instrText>
+            <w:instrText xml:space="preserve"> PAGEREF _Toc305496140 \h </w:instrText>
           </w:r>
           <w:r>
             <w:rPr>
@@ -1582,7 +1504,7 @@
             <w:rPr>
               <w:noProof/>
             </w:rPr>
-            <w:t>2</w:t>
+            <w:t>1</w:t>
           </w:r>
           <w:r>
             <w:rPr>
@@ -1610,7 +1532,7 @@
               <w:rFonts w:ascii="PT Serif" w:hAnsi="PT Serif" w:cs="Arial"/>
               <w:noProof/>
             </w:rPr>
-            <w:t>1.4. Scope</w:t>
+            <w:t>1.3. Purpose</w:t>
           </w:r>
           <w:r>
             <w:rPr>
@@ -1628,7 +1550,7 @@
             <w:rPr>
               <w:noProof/>
             </w:rPr>
-            <w:instrText xml:space="preserve"> PAGEREF _Toc305494221 \h </w:instrText>
+            <w:instrText xml:space="preserve"> PAGEREF _Toc305496141 \h </w:instrText>
           </w:r>
           <w:r>
             <w:rPr>
@@ -1670,10 +1592,10 @@
           </w:pPr>
           <w:r>
             <w:rPr>
-              <w:rFonts w:ascii="PT Serif" w:hAnsi="PT Serif"/>
-              <w:noProof/>
-            </w:rPr>
-            <w:t>1.5. Definitions, Acronyms and Abbreviations</w:t>
+              <w:rFonts w:ascii="PT Serif" w:hAnsi="PT Serif" w:cs="Arial"/>
+              <w:noProof/>
+            </w:rPr>
+            <w:t>1.4. Scope</w:t>
           </w:r>
           <w:r>
             <w:rPr>
@@ -1691,7 +1613,7 @@
             <w:rPr>
               <w:noProof/>
             </w:rPr>
-            <w:instrText xml:space="preserve"> PAGEREF _Toc305494222 \h </w:instrText>
+            <w:instrText xml:space="preserve"> PAGEREF _Toc305496142 \h </w:instrText>
           </w:r>
           <w:r>
             <w:rPr>
@@ -1708,7 +1630,7 @@
             <w:rPr>
               <w:noProof/>
             </w:rPr>
-            <w:t>2</w:t>
+            <w:t>3</w:t>
           </w:r>
           <w:r>
             <w:rPr>
@@ -1736,6 +1658,69 @@
               <w:rFonts w:ascii="PT Serif" w:hAnsi="PT Serif"/>
               <w:noProof/>
             </w:rPr>
+            <w:t>1.5. Definitions, Acronyms and Abbreviations</w:t>
+          </w:r>
+          <w:r>
+            <w:rPr>
+              <w:noProof/>
+            </w:rPr>
+            <w:tab/>
+          </w:r>
+          <w:r>
+            <w:rPr>
+              <w:noProof/>
+            </w:rPr>
+            <w:fldChar w:fldCharType="begin"/>
+          </w:r>
+          <w:r>
+            <w:rPr>
+              <w:noProof/>
+            </w:rPr>
+            <w:instrText xml:space="preserve"> PAGEREF _Toc305496143 \h </w:instrText>
+          </w:r>
+          <w:r>
+            <w:rPr>
+              <w:noProof/>
+            </w:rPr>
+          </w:r>
+          <w:r>
+            <w:rPr>
+              <w:noProof/>
+            </w:rPr>
+            <w:fldChar w:fldCharType="separate"/>
+          </w:r>
+          <w:r>
+            <w:rPr>
+              <w:noProof/>
+            </w:rPr>
+            <w:t>3</w:t>
+          </w:r>
+          <w:r>
+            <w:rPr>
+              <w:noProof/>
+            </w:rPr>
+            <w:fldChar w:fldCharType="end"/>
+          </w:r>
+        </w:p>
+        <w:p>
+          <w:pPr>
+            <w:pStyle w:val="TOC2"/>
+            <w:tabs>
+              <w:tab w:val="right" w:leader="dot" w:pos="8630"/>
+            </w:tabs>
+            <w:rPr>
+              <w:b w:val="0"/>
+              <w:noProof/>
+              <w:sz w:val="24"/>
+              <w:szCs w:val="24"/>
+              <w:lang w:eastAsia="ja-JP"/>
+            </w:rPr>
+          </w:pPr>
+          <w:r>
+            <w:rPr>
+              <w:rFonts w:ascii="PT Serif" w:hAnsi="PT Serif"/>
+              <w:noProof/>
+            </w:rPr>
             <w:t>1.6. Development Environment</w:t>
           </w:r>
           <w:r>
@@ -1754,7 +1739,7 @@
             <w:rPr>
               <w:noProof/>
             </w:rPr>
-            <w:instrText xml:space="preserve"> PAGEREF _Toc305494223 \h </w:instrText>
+            <w:instrText xml:space="preserve"> PAGEREF _Toc305496144 \h </w:instrText>
           </w:r>
           <w:r>
             <w:rPr>
@@ -1771,7 +1756,7 @@
             <w:rPr>
               <w:noProof/>
             </w:rPr>
-            <w:t>2</w:t>
+            <w:t>3</w:t>
           </w:r>
           <w:r>
             <w:rPr>
@@ -1816,7 +1801,7 @@
             <w:rPr>
               <w:noProof/>
             </w:rPr>
-            <w:instrText xml:space="preserve"> PAGEREF _Toc305494224 \h </w:instrText>
+            <w:instrText xml:space="preserve"> PAGEREF _Toc305496145 \h </w:instrText>
           </w:r>
           <w:r>
             <w:rPr>
@@ -1833,7 +1818,7 @@
             <w:rPr>
               <w:noProof/>
             </w:rPr>
-            <w:t>2</w:t>
+            <w:t>3</w:t>
           </w:r>
           <w:r>
             <w:rPr>
@@ -1878,7 +1863,7 @@
             <w:rPr>
               <w:noProof/>
             </w:rPr>
-            <w:instrText xml:space="preserve"> PAGEREF _Toc305494225 \h </w:instrText>
+            <w:instrText xml:space="preserve"> PAGEREF _Toc305496146 \h </w:instrText>
           </w:r>
           <w:r>
             <w:rPr>
@@ -1895,7 +1880,7 @@
             <w:rPr>
               <w:noProof/>
             </w:rPr>
-            <w:t>2</w:t>
+            <w:t>3</w:t>
           </w:r>
           <w:r>
             <w:rPr>
@@ -1941,7 +1926,7 @@
             <w:rPr>
               <w:noProof/>
             </w:rPr>
-            <w:instrText xml:space="preserve"> PAGEREF _Toc305494226 \h </w:instrText>
+            <w:instrText xml:space="preserve"> PAGEREF _Toc305496147 \h </w:instrText>
           </w:r>
           <w:r>
             <w:rPr>
@@ -1958,7 +1943,7 @@
             <w:rPr>
               <w:noProof/>
             </w:rPr>
-            <w:t>2</w:t>
+            <w:t>4</w:t>
           </w:r>
           <w:r>
             <w:rPr>
@@ -2003,7 +1988,7 @@
             <w:rPr>
               <w:noProof/>
             </w:rPr>
-            <w:instrText xml:space="preserve"> PAGEREF _Toc305494227 \h </w:instrText>
+            <w:instrText xml:space="preserve"> PAGEREF _Toc305496148 \h </w:instrText>
           </w:r>
           <w:r>
             <w:rPr>
@@ -2020,7 +2005,7 @@
             <w:rPr>
               <w:noProof/>
             </w:rPr>
-            <w:t>2</w:t>
+            <w:t>4</w:t>
           </w:r>
           <w:r>
             <w:rPr>
@@ -2065,7 +2050,7 @@
             <w:rPr>
               <w:noProof/>
             </w:rPr>
-            <w:instrText xml:space="preserve"> PAGEREF _Toc305494228 \h </w:instrText>
+            <w:instrText xml:space="preserve"> PAGEREF _Toc305496149 \h </w:instrText>
           </w:r>
           <w:r>
             <w:rPr>
@@ -2082,7 +2067,7 @@
             <w:rPr>
               <w:noProof/>
             </w:rPr>
-            <w:t>2</w:t>
+            <w:t>4</w:t>
           </w:r>
           <w:r>
             <w:rPr>
@@ -2126,7 +2111,7 @@
             <w:rPr>
               <w:noProof/>
             </w:rPr>
-            <w:instrText xml:space="preserve"> PAGEREF _Toc305494229 \h </w:instrText>
+            <w:instrText xml:space="preserve"> PAGEREF _Toc305496150 \h </w:instrText>
           </w:r>
           <w:r>
             <w:rPr>
@@ -2143,7 +2128,7 @@
             <w:rPr>
               <w:noProof/>
             </w:rPr>
-            <w:t>3</w:t>
+            <w:t>5</w:t>
           </w:r>
           <w:r>
             <w:rPr>
@@ -2189,7 +2174,7 @@
             <w:rPr>
               <w:noProof/>
             </w:rPr>
-            <w:instrText xml:space="preserve"> PAGEREF _Toc305494230 \h </w:instrText>
+            <w:instrText xml:space="preserve"> PAGEREF _Toc305496151 \h </w:instrText>
           </w:r>
           <w:r>
             <w:rPr>
@@ -2206,7 +2191,7 @@
             <w:rPr>
               <w:noProof/>
             </w:rPr>
-            <w:t>3</w:t>
+            <w:t>5</w:t>
           </w:r>
           <w:r>
             <w:rPr>
@@ -2251,7 +2236,7 @@
             <w:rPr>
               <w:noProof/>
             </w:rPr>
-            <w:instrText xml:space="preserve"> PAGEREF _Toc305494231 \h </w:instrText>
+            <w:instrText xml:space="preserve"> PAGEREF _Toc305496152 \h </w:instrText>
           </w:r>
           <w:r>
             <w:rPr>
@@ -2268,7 +2253,7 @@
             <w:rPr>
               <w:noProof/>
             </w:rPr>
-            <w:t>3</w:t>
+            <w:t>5</w:t>
           </w:r>
           <w:r>
             <w:rPr>
@@ -2313,7 +2298,7 @@
             <w:rPr>
               <w:noProof/>
             </w:rPr>
-            <w:instrText xml:space="preserve"> PAGEREF _Toc305494232 \h </w:instrText>
+            <w:instrText xml:space="preserve"> PAGEREF _Toc305496153 \h </w:instrText>
           </w:r>
           <w:r>
             <w:rPr>
@@ -2330,7 +2315,7 @@
             <w:rPr>
               <w:noProof/>
             </w:rPr>
-            <w:t>3</w:t>
+            <w:t>5</w:t>
           </w:r>
           <w:r>
             <w:rPr>
@@ -2375,7 +2360,7 @@
             <w:rPr>
               <w:noProof/>
             </w:rPr>
-            <w:instrText xml:space="preserve"> PAGEREF _Toc305494233 \h </w:instrText>
+            <w:instrText xml:space="preserve"> PAGEREF _Toc305496154 \h </w:instrText>
           </w:r>
           <w:r>
             <w:rPr>
@@ -2392,7 +2377,7 @@
             <w:rPr>
               <w:noProof/>
             </w:rPr>
-            <w:t>3</w:t>
+            <w:t>5</w:t>
           </w:r>
           <w:r>
             <w:rPr>
@@ -2437,7 +2422,7 @@
             <w:rPr>
               <w:noProof/>
             </w:rPr>
-            <w:instrText xml:space="preserve"> PAGEREF _Toc305494234 \h </w:instrText>
+            <w:instrText xml:space="preserve"> PAGEREF _Toc305496155 \h </w:instrText>
           </w:r>
           <w:r>
             <w:rPr>
@@ -2454,7 +2439,7 @@
             <w:rPr>
               <w:noProof/>
             </w:rPr>
-            <w:t>3</w:t>
+            <w:t>5</w:t>
           </w:r>
           <w:r>
             <w:rPr>
@@ -2500,7 +2485,7 @@
             <w:rPr>
               <w:noProof/>
             </w:rPr>
-            <w:instrText xml:space="preserve"> PAGEREF _Toc305494235 \h </w:instrText>
+            <w:instrText xml:space="preserve"> PAGEREF _Toc305496156 \h </w:instrText>
           </w:r>
           <w:r>
             <w:rPr>
@@ -2517,7 +2502,7 @@
             <w:rPr>
               <w:noProof/>
             </w:rPr>
-            <w:t>4</w:t>
+            <w:t>6</w:t>
           </w:r>
           <w:r>
             <w:rPr>
@@ -2562,7 +2547,7 @@
             <w:rPr>
               <w:noProof/>
             </w:rPr>
-            <w:instrText xml:space="preserve"> PAGEREF _Toc305494236 \h </w:instrText>
+            <w:instrText xml:space="preserve"> PAGEREF _Toc305496157 \h </w:instrText>
           </w:r>
           <w:r>
             <w:rPr>
@@ -2579,7 +2564,7 @@
             <w:rPr>
               <w:noProof/>
             </w:rPr>
-            <w:t>4</w:t>
+            <w:t>6</w:t>
           </w:r>
           <w:r>
             <w:rPr>
@@ -2624,7 +2609,7 @@
             <w:rPr>
               <w:noProof/>
             </w:rPr>
-            <w:instrText xml:space="preserve"> PAGEREF _Toc305494237 \h </w:instrText>
+            <w:instrText xml:space="preserve"> PAGEREF _Toc305496158 \h </w:instrText>
           </w:r>
           <w:r>
             <w:rPr>
@@ -2641,7 +2626,7 @@
             <w:rPr>
               <w:noProof/>
             </w:rPr>
-            <w:t>4</w:t>
+            <w:t>6</w:t>
           </w:r>
           <w:r>
             <w:rPr>
@@ -2686,7 +2671,7 @@
             <w:rPr>
               <w:noProof/>
             </w:rPr>
-            <w:instrText xml:space="preserve"> PAGEREF _Toc305494238 \h </w:instrText>
+            <w:instrText xml:space="preserve"> PAGEREF _Toc305496159 \h </w:instrText>
           </w:r>
           <w:r>
             <w:rPr>
@@ -2703,7 +2688,7 @@
             <w:rPr>
               <w:noProof/>
             </w:rPr>
-            <w:t>4</w:t>
+            <w:t>6</w:t>
           </w:r>
           <w:r>
             <w:rPr>
@@ -2748,7 +2733,7 @@
             <w:rPr>
               <w:noProof/>
             </w:rPr>
-            <w:instrText xml:space="preserve"> PAGEREF _Toc305494239 \h </w:instrText>
+            <w:instrText xml:space="preserve"> PAGEREF _Toc305496160 \h </w:instrText>
           </w:r>
           <w:r>
             <w:rPr>
@@ -2765,7 +2750,7 @@
             <w:rPr>
               <w:noProof/>
             </w:rPr>
-            <w:t>5</w:t>
+            <w:t>7</w:t>
           </w:r>
           <w:r>
             <w:rPr>
@@ -2810,7 +2795,7 @@
             <w:rPr>
               <w:noProof/>
             </w:rPr>
-            <w:instrText xml:space="preserve"> PAGEREF _Toc305494240 \h </w:instrText>
+            <w:instrText xml:space="preserve"> PAGEREF _Toc305496161 \h </w:instrText>
           </w:r>
           <w:r>
             <w:rPr>
@@ -2827,7 +2812,7 @@
             <w:rPr>
               <w:noProof/>
             </w:rPr>
-            <w:t>5</w:t>
+            <w:t>7</w:t>
           </w:r>
           <w:r>
             <w:rPr>
@@ -2872,7 +2857,7 @@
             <w:rPr>
               <w:noProof/>
             </w:rPr>
-            <w:instrText xml:space="preserve"> PAGEREF _Toc305494241 \h </w:instrText>
+            <w:instrText xml:space="preserve"> PAGEREF _Toc305496162 \h </w:instrText>
           </w:r>
           <w:r>
             <w:rPr>
@@ -2889,7 +2874,7 @@
             <w:rPr>
               <w:noProof/>
             </w:rPr>
-            <w:t>5</w:t>
+            <w:t>7</w:t>
           </w:r>
           <w:r>
             <w:rPr>
@@ -2934,7 +2919,7 @@
             <w:rPr>
               <w:noProof/>
             </w:rPr>
-            <w:instrText xml:space="preserve"> PAGEREF _Toc305494242 \h </w:instrText>
+            <w:instrText xml:space="preserve"> PAGEREF _Toc305496163 \h </w:instrText>
           </w:r>
           <w:r>
             <w:rPr>
@@ -2951,7 +2936,7 @@
             <w:rPr>
               <w:noProof/>
             </w:rPr>
-            <w:t>5</w:t>
+            <w:t>7</w:t>
           </w:r>
           <w:r>
             <w:rPr>
@@ -2996,7 +2981,7 @@
             <w:rPr>
               <w:noProof/>
             </w:rPr>
-            <w:instrText xml:space="preserve"> PAGEREF _Toc305494243 \h </w:instrText>
+            <w:instrText xml:space="preserve"> PAGEREF _Toc305496164 \h </w:instrText>
           </w:r>
           <w:r>
             <w:rPr>
@@ -3013,7 +2998,7 @@
             <w:rPr>
               <w:noProof/>
             </w:rPr>
-            <w:t>6</w:t>
+            <w:t>8</w:t>
           </w:r>
           <w:r>
             <w:rPr>
@@ -3058,7 +3043,7 @@
             <w:rPr>
               <w:noProof/>
             </w:rPr>
-            <w:instrText xml:space="preserve"> PAGEREF _Toc305494244 \h </w:instrText>
+            <w:instrText xml:space="preserve"> PAGEREF _Toc305496165 \h </w:instrText>
           </w:r>
           <w:r>
             <w:rPr>
@@ -3075,7 +3060,7 @@
             <w:rPr>
               <w:noProof/>
             </w:rPr>
-            <w:t>6</w:t>
+            <w:t>8</w:t>
           </w:r>
           <w:r>
             <w:rPr>
@@ -3119,7 +3104,7 @@
             <w:rPr>
               <w:noProof/>
             </w:rPr>
-            <w:instrText xml:space="preserve"> PAGEREF _Toc305494245 \h </w:instrText>
+            <w:instrText xml:space="preserve"> PAGEREF _Toc305496166 \h </w:instrText>
           </w:r>
           <w:r>
             <w:rPr>
@@ -3136,7 +3121,7 @@
             <w:rPr>
               <w:noProof/>
             </w:rPr>
-            <w:t>7</w:t>
+            <w:t>9</w:t>
           </w:r>
           <w:r>
             <w:rPr>
@@ -3182,7 +3167,7 @@
             <w:rPr>
               <w:noProof/>
             </w:rPr>
-            <w:instrText xml:space="preserve"> PAGEREF _Toc305494246 \h </w:instrText>
+            <w:instrText xml:space="preserve"> PAGEREF _Toc305496167 \h </w:instrText>
           </w:r>
           <w:r>
             <w:rPr>
@@ -3199,7 +3184,7 @@
             <w:rPr>
               <w:noProof/>
             </w:rPr>
-            <w:t>7</w:t>
+            <w:t>9</w:t>
           </w:r>
           <w:r>
             <w:rPr>
@@ -3244,7 +3229,7 @@
             <w:rPr>
               <w:noProof/>
             </w:rPr>
-            <w:instrText xml:space="preserve"> PAGEREF _Toc305494247 \h </w:instrText>
+            <w:instrText xml:space="preserve"> PAGEREF _Toc305496168 \h </w:instrText>
           </w:r>
           <w:r>
             <w:rPr>
@@ -3261,7 +3246,7 @@
             <w:rPr>
               <w:noProof/>
             </w:rPr>
-            <w:t>7</w:t>
+            <w:t>9</w:t>
           </w:r>
           <w:r>
             <w:rPr>
@@ -3306,7 +3291,7 @@
             <w:rPr>
               <w:noProof/>
             </w:rPr>
-            <w:instrText xml:space="preserve"> PAGEREF _Toc305494248 \h </w:instrText>
+            <w:instrText xml:space="preserve"> PAGEREF _Toc305496169 \h </w:instrText>
           </w:r>
           <w:r>
             <w:rPr>
@@ -3323,7 +3308,7 @@
             <w:rPr>
               <w:noProof/>
             </w:rPr>
-            <w:t>9</w:t>
+            <w:t>11</w:t>
           </w:r>
           <w:r>
             <w:rPr>
@@ -3369,7 +3354,7 @@
             <w:rPr>
               <w:noProof/>
             </w:rPr>
-            <w:instrText xml:space="preserve"> PAGEREF _Toc305494249 \h </w:instrText>
+            <w:instrText xml:space="preserve"> PAGEREF _Toc305496170 \h </w:instrText>
           </w:r>
           <w:r>
             <w:rPr>
@@ -3386,7 +3371,7 @@
             <w:rPr>
               <w:noProof/>
             </w:rPr>
-            <w:t>11</w:t>
+            <w:t>13</w:t>
           </w:r>
           <w:r>
             <w:rPr>
@@ -3431,7 +3416,7 @@
             <w:rPr>
               <w:noProof/>
             </w:rPr>
-            <w:instrText xml:space="preserve"> PAGEREF _Toc305494250 \h </w:instrText>
+            <w:instrText xml:space="preserve"> PAGEREF _Toc305496171 \h </w:instrText>
           </w:r>
           <w:r>
             <w:rPr>
@@ -3448,7 +3433,7 @@
             <w:rPr>
               <w:noProof/>
             </w:rPr>
-            <w:t>11</w:t>
+            <w:t>13</w:t>
           </w:r>
           <w:r>
             <w:rPr>
@@ -3493,7 +3478,7 @@
             <w:rPr>
               <w:noProof/>
             </w:rPr>
-            <w:instrText xml:space="preserve"> PAGEREF _Toc305494251 \h </w:instrText>
+            <w:instrText xml:space="preserve"> PAGEREF _Toc305496172 \h </w:instrText>
           </w:r>
           <w:r>
             <w:rPr>
@@ -3510,7 +3495,7 @@
             <w:rPr>
               <w:noProof/>
             </w:rPr>
-            <w:t>11</w:t>
+            <w:t>13</w:t>
           </w:r>
           <w:r>
             <w:rPr>
@@ -3555,7 +3540,7 @@
             <w:rPr>
               <w:noProof/>
             </w:rPr>
-            <w:instrText xml:space="preserve"> PAGEREF _Toc305494252 \h </w:instrText>
+            <w:instrText xml:space="preserve"> PAGEREF _Toc305496173 \h </w:instrText>
           </w:r>
           <w:r>
             <w:rPr>
@@ -3572,7 +3557,7 @@
             <w:rPr>
               <w:noProof/>
             </w:rPr>
-            <w:t>14</w:t>
+            <w:t>15</w:t>
           </w:r>
           <w:r>
             <w:rPr>
@@ -3617,7 +3602,7 @@
             <w:rPr>
               <w:noProof/>
             </w:rPr>
-            <w:instrText xml:space="preserve"> PAGEREF _Toc305494253 \h </w:instrText>
+            <w:instrText xml:space="preserve"> PAGEREF _Toc305496174 \h </w:instrText>
           </w:r>
           <w:r>
             <w:rPr>
@@ -3634,7 +3619,7 @@
             <w:rPr>
               <w:noProof/>
             </w:rPr>
-            <w:t>14</w:t>
+            <w:t>15</w:t>
           </w:r>
           <w:r>
             <w:rPr>
@@ -3679,7 +3664,7 @@
             <w:rPr>
               <w:noProof/>
             </w:rPr>
-            <w:instrText xml:space="preserve"> PAGEREF _Toc305494254 \h </w:instrText>
+            <w:instrText xml:space="preserve"> PAGEREF _Toc305496175 \h </w:instrText>
           </w:r>
           <w:r>
             <w:rPr>
@@ -3696,7 +3681,7 @@
             <w:rPr>
               <w:noProof/>
             </w:rPr>
-            <w:t>14</w:t>
+            <w:t>15</w:t>
           </w:r>
           <w:r>
             <w:rPr>
@@ -3741,7 +3726,7 @@
             <w:rPr>
               <w:noProof/>
             </w:rPr>
-            <w:instrText xml:space="preserve"> PAGEREF _Toc305494255 \h </w:instrText>
+            <w:instrText xml:space="preserve"> PAGEREF _Toc305496176 \h </w:instrText>
           </w:r>
           <w:r>
             <w:rPr>
@@ -3758,7 +3743,7 @@
             <w:rPr>
               <w:noProof/>
             </w:rPr>
-            <w:t>14</w:t>
+            <w:t>15</w:t>
           </w:r>
           <w:r>
             <w:rPr>
@@ -3804,7 +3789,7 @@
             <w:rPr>
               <w:noProof/>
             </w:rPr>
-            <w:instrText xml:space="preserve"> PAGEREF _Toc305494256 \h </w:instrText>
+            <w:instrText xml:space="preserve"> PAGEREF _Toc305496177 \h </w:instrText>
           </w:r>
           <w:r>
             <w:rPr>
@@ -3821,7 +3806,7 @@
             <w:rPr>
               <w:noProof/>
             </w:rPr>
-            <w:t>15</w:t>
+            <w:t>16</w:t>
           </w:r>
           <w:r>
             <w:rPr>
@@ -3866,7 +3851,7 @@
             <w:rPr>
               <w:noProof/>
             </w:rPr>
-            <w:instrText xml:space="preserve"> PAGEREF _Toc305494257 \h </w:instrText>
+            <w:instrText xml:space="preserve"> PAGEREF _Toc305496178 \h </w:instrText>
           </w:r>
           <w:r>
             <w:rPr>
@@ -3883,7 +3868,7 @@
             <w:rPr>
               <w:noProof/>
             </w:rPr>
-            <w:t>15</w:t>
+            <w:t>16</w:t>
           </w:r>
           <w:r>
             <w:rPr>
@@ -3928,7 +3913,7 @@
             <w:rPr>
               <w:noProof/>
             </w:rPr>
-            <w:instrText xml:space="preserve"> PAGEREF _Toc305494258 \h </w:instrText>
+            <w:instrText xml:space="preserve"> PAGEREF _Toc305496179 \h </w:instrText>
           </w:r>
           <w:r>
             <w:rPr>
@@ -3945,7 +3930,7 @@
             <w:rPr>
               <w:noProof/>
             </w:rPr>
-            <w:t>15</w:t>
+            <w:t>16</w:t>
           </w:r>
           <w:r>
             <w:rPr>
@@ -3990,7 +3975,7 @@
             <w:rPr>
               <w:noProof/>
             </w:rPr>
-            <w:instrText xml:space="preserve"> PAGEREF _Toc305494259 \h </w:instrText>
+            <w:instrText xml:space="preserve"> PAGEREF _Toc305496180 \h </w:instrText>
           </w:r>
           <w:r>
             <w:rPr>
@@ -4007,7 +3992,7 @@
             <w:rPr>
               <w:noProof/>
             </w:rPr>
-            <w:t>15</w:t>
+            <w:t>16</w:t>
           </w:r>
           <w:r>
             <w:rPr>
@@ -4052,7 +4037,7 @@
             <w:rPr>
               <w:noProof/>
             </w:rPr>
-            <w:instrText xml:space="preserve"> PAGEREF _Toc305494260 \h </w:instrText>
+            <w:instrText xml:space="preserve"> PAGEREF _Toc305496181 \h </w:instrText>
           </w:r>
           <w:r>
             <w:rPr>
@@ -4069,7 +4054,7 @@
             <w:rPr>
               <w:noProof/>
             </w:rPr>
-            <w:t>16</w:t>
+            <w:t>17</w:t>
           </w:r>
           <w:r>
             <w:rPr>
@@ -4115,7 +4100,7 @@
             <w:rPr>
               <w:noProof/>
             </w:rPr>
-            <w:instrText xml:space="preserve"> PAGEREF _Toc305494261 \h </w:instrText>
+            <w:instrText xml:space="preserve"> PAGEREF _Toc305496182 \h </w:instrText>
           </w:r>
           <w:r>
             <w:rPr>
@@ -4132,7 +4117,7 @@
             <w:rPr>
               <w:noProof/>
             </w:rPr>
-            <w:t>16</w:t>
+            <w:t>17</w:t>
           </w:r>
           <w:r>
             <w:rPr>
@@ -4176,7 +4161,7 @@
             <w:rPr>
               <w:noProof/>
             </w:rPr>
-            <w:instrText xml:space="preserve"> PAGEREF _Toc305494262 \h </w:instrText>
+            <w:instrText xml:space="preserve"> PAGEREF _Toc305496183 \h </w:instrText>
           </w:r>
           <w:r>
             <w:rPr>
@@ -4193,7 +4178,7 @@
             <w:rPr>
               <w:noProof/>
             </w:rPr>
-            <w:t>18</w:t>
+            <w:t>19</w:t>
           </w:r>
           <w:r>
             <w:rPr>
@@ -4239,7 +4224,7 @@
             <w:rPr>
               <w:noProof/>
             </w:rPr>
-            <w:instrText xml:space="preserve"> PAGEREF _Toc305494263 \h </w:instrText>
+            <w:instrText xml:space="preserve"> PAGEREF _Toc305496184 \h </w:instrText>
           </w:r>
           <w:r>
             <w:rPr>
@@ -4256,7 +4241,7 @@
             <w:rPr>
               <w:noProof/>
             </w:rPr>
-            <w:t>18</w:t>
+            <w:t>19</w:t>
           </w:r>
           <w:r>
             <w:rPr>
@@ -4302,7 +4287,7 @@
             <w:rPr>
               <w:noProof/>
             </w:rPr>
-            <w:instrText xml:space="preserve"> PAGEREF _Toc305494264 \h </w:instrText>
+            <w:instrText xml:space="preserve"> PAGEREF _Toc305496185 \h </w:instrText>
           </w:r>
           <w:r>
             <w:rPr>
@@ -4319,7 +4304,7 @@
             <w:rPr>
               <w:noProof/>
             </w:rPr>
-            <w:t>18</w:t>
+            <w:t>19</w:t>
           </w:r>
           <w:r>
             <w:rPr>
@@ -4347,7 +4332,7 @@
               <w:rFonts w:ascii="PT Serif" w:hAnsi="PT Serif"/>
               <w:noProof/>
             </w:rPr>
-            <w:t>4.2 Product Features</w:t>
+            <w:t>4.2 Product Feature</w:t>
           </w:r>
           <w:r>
             <w:rPr>
@@ -4365,7 +4350,7 @@
             <w:rPr>
               <w:noProof/>
             </w:rPr>
-            <w:instrText xml:space="preserve"> PAGEREF _Toc305494265 \h </w:instrText>
+            <w:instrText xml:space="preserve"> PAGEREF _Toc305496186 \h </w:instrText>
           </w:r>
           <w:r>
             <w:rPr>
@@ -4382,7 +4367,7 @@
             <w:rPr>
               <w:noProof/>
             </w:rPr>
-            <w:t>18</w:t>
+            <w:t>19</w:t>
           </w:r>
           <w:r>
             <w:rPr>
@@ -4428,7 +4413,7 @@
             <w:rPr>
               <w:noProof/>
             </w:rPr>
-            <w:instrText xml:space="preserve"> PAGEREF _Toc305494266 \h </w:instrText>
+            <w:instrText xml:space="preserve"> PAGEREF _Toc305496187 \h </w:instrText>
           </w:r>
           <w:r>
             <w:rPr>
@@ -4445,7 +4430,7 @@
             <w:rPr>
               <w:noProof/>
             </w:rPr>
-            <w:t>19</w:t>
+            <w:t>20</w:t>
           </w:r>
           <w:r>
             <w:rPr>
@@ -4490,7 +4475,7 @@
             <w:rPr>
               <w:noProof/>
             </w:rPr>
-            <w:instrText xml:space="preserve"> PAGEREF _Toc305494267 \h </w:instrText>
+            <w:instrText xml:space="preserve"> PAGEREF _Toc305496188 \h </w:instrText>
           </w:r>
           <w:r>
             <w:rPr>
@@ -4507,7 +4492,7 @@
             <w:rPr>
               <w:noProof/>
             </w:rPr>
-            <w:t>19</w:t>
+            <w:t>20</w:t>
           </w:r>
           <w:r>
             <w:rPr>
@@ -4552,7 +4537,7 @@
             <w:rPr>
               <w:noProof/>
             </w:rPr>
-            <w:instrText xml:space="preserve"> PAGEREF _Toc305494268 \h </w:instrText>
+            <w:instrText xml:space="preserve"> PAGEREF _Toc305496189 \h </w:instrText>
           </w:r>
           <w:r>
             <w:rPr>
@@ -4569,7 +4554,7 @@
             <w:rPr>
               <w:noProof/>
             </w:rPr>
-            <w:t>21</w:t>
+            <w:t>22</w:t>
           </w:r>
           <w:r>
             <w:rPr>
@@ -4614,7 +4599,7 @@
             <w:rPr>
               <w:noProof/>
             </w:rPr>
-            <w:instrText xml:space="preserve"> PAGEREF _Toc305494269 \h </w:instrText>
+            <w:instrText xml:space="preserve"> PAGEREF _Toc305496190 \h </w:instrText>
           </w:r>
           <w:r>
             <w:rPr>
@@ -4631,7 +4616,7 @@
             <w:rPr>
               <w:noProof/>
             </w:rPr>
-            <w:t>22</w:t>
+            <w:t>23</w:t>
           </w:r>
           <w:r>
             <w:rPr>
@@ -4676,7 +4661,7 @@
             <w:rPr>
               <w:noProof/>
             </w:rPr>
-            <w:instrText xml:space="preserve"> PAGEREF _Toc305494270 \h </w:instrText>
+            <w:instrText xml:space="preserve"> PAGEREF _Toc305496191 \h </w:instrText>
           </w:r>
           <w:r>
             <w:rPr>
@@ -4693,7 +4678,7 @@
             <w:rPr>
               <w:noProof/>
             </w:rPr>
-            <w:t>23</w:t>
+            <w:t>24</w:t>
           </w:r>
           <w:r>
             <w:rPr>
@@ -4738,7 +4723,7 @@
             <w:rPr>
               <w:noProof/>
             </w:rPr>
-            <w:instrText xml:space="preserve"> PAGEREF _Toc305494271 \h </w:instrText>
+            <w:instrText xml:space="preserve"> PAGEREF _Toc305496192 \h </w:instrText>
           </w:r>
           <w:r>
             <w:rPr>
@@ -4800,7 +4785,7 @@
             <w:rPr>
               <w:noProof/>
             </w:rPr>
-            <w:instrText xml:space="preserve"> PAGEREF _Toc305494272 \h </w:instrText>
+            <w:instrText xml:space="preserve"> PAGEREF _Toc305496193 \h </w:instrText>
           </w:r>
           <w:r>
             <w:rPr>
@@ -4817,7 +4802,7 @@
             <w:rPr>
               <w:noProof/>
             </w:rPr>
-            <w:t>24</w:t>
+            <w:t>25</w:t>
           </w:r>
           <w:r>
             <w:rPr>
@@ -4862,7 +4847,7 @@
             <w:rPr>
               <w:noProof/>
             </w:rPr>
-            <w:instrText xml:space="preserve"> PAGEREF _Toc305494273 \h </w:instrText>
+            <w:instrText xml:space="preserve"> PAGEREF _Toc305496194 \h </w:instrText>
           </w:r>
           <w:r>
             <w:rPr>
@@ -4879,7 +4864,7 @@
             <w:rPr>
               <w:noProof/>
             </w:rPr>
-            <w:t>25</w:t>
+            <w:t>26</w:t>
           </w:r>
           <w:r>
             <w:rPr>
@@ -4924,7 +4909,7 @@
             <w:rPr>
               <w:noProof/>
             </w:rPr>
-            <w:instrText xml:space="preserve"> PAGEREF _Toc305494274 \h </w:instrText>
+            <w:instrText xml:space="preserve"> PAGEREF _Toc305496195 \h </w:instrText>
           </w:r>
           <w:r>
             <w:rPr>
@@ -4941,7 +4926,7 @@
             <w:rPr>
               <w:noProof/>
             </w:rPr>
-            <w:t>26</w:t>
+            <w:t>27</w:t>
           </w:r>
           <w:r>
             <w:rPr>
@@ -4986,7 +4971,7 @@
             <w:rPr>
               <w:noProof/>
             </w:rPr>
-            <w:instrText xml:space="preserve"> PAGEREF _Toc305494275 \h </w:instrText>
+            <w:instrText xml:space="preserve"> PAGEREF _Toc305496196 \h </w:instrText>
           </w:r>
           <w:r>
             <w:rPr>
@@ -5003,7 +4988,7 @@
             <w:rPr>
               <w:noProof/>
             </w:rPr>
-            <w:t>27</w:t>
+            <w:t>28</w:t>
           </w:r>
           <w:r>
             <w:rPr>
@@ -5048,7 +5033,7 @@
             <w:rPr>
               <w:noProof/>
             </w:rPr>
-            <w:instrText xml:space="preserve"> PAGEREF _Toc305494276 \h </w:instrText>
+            <w:instrText xml:space="preserve"> PAGEREF _Toc305496197 \h </w:instrText>
           </w:r>
           <w:r>
             <w:rPr>
@@ -5065,7 +5050,7 @@
             <w:rPr>
               <w:noProof/>
             </w:rPr>
-            <w:t>28</w:t>
+            <w:t>29</w:t>
           </w:r>
           <w:r>
             <w:rPr>
@@ -5110,7 +5095,7 @@
             <w:rPr>
               <w:noProof/>
             </w:rPr>
-            <w:instrText xml:space="preserve"> PAGEREF _Toc305494277 \h </w:instrText>
+            <w:instrText xml:space="preserve"> PAGEREF _Toc305496198 \h </w:instrText>
           </w:r>
           <w:r>
             <w:rPr>
@@ -5127,7 +5112,7 @@
             <w:rPr>
               <w:noProof/>
             </w:rPr>
-            <w:t>29</w:t>
+            <w:t>30</w:t>
           </w:r>
           <w:r>
             <w:rPr>
@@ -5172,7 +5157,7 @@
             <w:rPr>
               <w:noProof/>
             </w:rPr>
-            <w:instrText xml:space="preserve"> PAGEREF _Toc305494278 \h </w:instrText>
+            <w:instrText xml:space="preserve"> PAGEREF _Toc305496199 \h </w:instrText>
           </w:r>
           <w:r>
             <w:rPr>
@@ -5234,7 +5219,7 @@
             <w:rPr>
               <w:noProof/>
             </w:rPr>
-            <w:instrText xml:space="preserve"> PAGEREF _Toc305494279 \h </w:instrText>
+            <w:instrText xml:space="preserve"> PAGEREF _Toc305496200 \h </w:instrText>
           </w:r>
           <w:r>
             <w:rPr>
@@ -5251,7 +5236,7 @@
             <w:rPr>
               <w:noProof/>
             </w:rPr>
-            <w:t>30</w:t>
+            <w:t>31</w:t>
           </w:r>
           <w:r>
             <w:rPr>
@@ -5296,7 +5281,7 @@
             <w:rPr>
               <w:noProof/>
             </w:rPr>
-            <w:instrText xml:space="preserve"> PAGEREF _Toc305494280 \h </w:instrText>
+            <w:instrText xml:space="preserve"> PAGEREF _Toc305496201 \h </w:instrText>
           </w:r>
           <w:r>
             <w:rPr>
@@ -5313,7 +5298,7 @@
             <w:rPr>
               <w:noProof/>
             </w:rPr>
-            <w:t>31</w:t>
+            <w:t>32</w:t>
           </w:r>
           <w:r>
             <w:rPr>
@@ -5359,7 +5344,7 @@
             <w:rPr>
               <w:noProof/>
             </w:rPr>
-            <w:instrText xml:space="preserve"> PAGEREF _Toc305494281 \h </w:instrText>
+            <w:instrText xml:space="preserve"> PAGEREF _Toc305496202 \h </w:instrText>
           </w:r>
           <w:r>
             <w:rPr>
@@ -5376,7 +5361,7 @@
             <w:rPr>
               <w:noProof/>
             </w:rPr>
-            <w:t>32</w:t>
+            <w:t>33</w:t>
           </w:r>
           <w:r>
             <w:rPr>
@@ -5422,7 +5407,7 @@
             <w:rPr>
               <w:noProof/>
             </w:rPr>
-            <w:instrText xml:space="preserve"> PAGEREF _Toc305494282 \h </w:instrText>
+            <w:instrText xml:space="preserve"> PAGEREF _Toc305496203 \h </w:instrText>
           </w:r>
           <w:r>
             <w:rPr>
@@ -5439,7 +5424,7 @@
             <w:rPr>
               <w:noProof/>
             </w:rPr>
-            <w:t>32</w:t>
+            <w:t>33</w:t>
           </w:r>
           <w:r>
             <w:rPr>
@@ -5485,7 +5470,7 @@
             <w:rPr>
               <w:noProof/>
             </w:rPr>
-            <w:instrText xml:space="preserve"> PAGEREF _Toc305494283 \h </w:instrText>
+            <w:instrText xml:space="preserve"> PAGEREF _Toc305496204 \h </w:instrText>
           </w:r>
           <w:r>
             <w:rPr>
@@ -5502,7 +5487,7 @@
             <w:rPr>
               <w:noProof/>
             </w:rPr>
-            <w:t>32</w:t>
+            <w:t>33</w:t>
           </w:r>
           <w:r>
             <w:rPr>
@@ -5548,7 +5533,7 @@
             <w:rPr>
               <w:noProof/>
             </w:rPr>
-            <w:instrText xml:space="preserve"> PAGEREF _Toc305494284 \h </w:instrText>
+            <w:instrText xml:space="preserve"> PAGEREF _Toc305496205 \h </w:instrText>
           </w:r>
           <w:r>
             <w:rPr>
@@ -5565,7 +5550,7 @@
             <w:rPr>
               <w:noProof/>
             </w:rPr>
-            <w:t>32</w:t>
+            <w:t>33</w:t>
           </w:r>
           <w:r>
             <w:rPr>
@@ -5611,7 +5596,7 @@
             <w:rPr>
               <w:noProof/>
             </w:rPr>
-            <w:instrText xml:space="preserve"> PAGEREF _Toc305494285 \h </w:instrText>
+            <w:instrText xml:space="preserve"> PAGEREF _Toc305496206 \h </w:instrText>
           </w:r>
           <w:r>
             <w:rPr>
@@ -5628,7 +5613,7 @@
             <w:rPr>
               <w:noProof/>
             </w:rPr>
-            <w:t>32</w:t>
+            <w:t>33</w:t>
           </w:r>
           <w:r>
             <w:rPr>
@@ -5674,7 +5659,7 @@
             <w:rPr>
               <w:noProof/>
             </w:rPr>
-            <w:instrText xml:space="preserve"> PAGEREF _Toc305494286 \h </w:instrText>
+            <w:instrText xml:space="preserve"> PAGEREF _Toc305496207 \h </w:instrText>
           </w:r>
           <w:r>
             <w:rPr>
@@ -5691,7 +5676,7 @@
             <w:rPr>
               <w:noProof/>
             </w:rPr>
-            <w:t>32</w:t>
+            <w:t>33</w:t>
           </w:r>
           <w:r>
             <w:rPr>
@@ -5735,7 +5720,7 @@
             <w:rPr>
               <w:noProof/>
             </w:rPr>
-            <w:instrText xml:space="preserve"> PAGEREF _Toc305494287 \h </w:instrText>
+            <w:instrText xml:space="preserve"> PAGEREF _Toc305496208 \h </w:instrText>
           </w:r>
           <w:r>
             <w:rPr>
@@ -5752,7 +5737,7 @@
             <w:rPr>
               <w:noProof/>
             </w:rPr>
-            <w:t>34</w:t>
+            <w:t>35</w:t>
           </w:r>
           <w:r>
             <w:rPr>
@@ -5798,7 +5783,7 @@
             <w:rPr>
               <w:noProof/>
             </w:rPr>
-            <w:instrText xml:space="preserve"> PAGEREF _Toc305494288 \h </w:instrText>
+            <w:instrText xml:space="preserve"> PAGEREF _Toc305496209 \h </w:instrText>
           </w:r>
           <w:r>
             <w:rPr>
@@ -5815,7 +5800,7 @@
             <w:rPr>
               <w:noProof/>
             </w:rPr>
-            <w:t>34</w:t>
+            <w:t>35</w:t>
           </w:r>
           <w:r>
             <w:rPr>
@@ -5861,7 +5846,7 @@
             <w:rPr>
               <w:noProof/>
             </w:rPr>
-            <w:instrText xml:space="preserve"> PAGEREF _Toc305494289 \h </w:instrText>
+            <w:instrText xml:space="preserve"> PAGEREF _Toc305496210 \h </w:instrText>
           </w:r>
           <w:r>
             <w:rPr>
@@ -5878,7 +5863,7 @@
             <w:rPr>
               <w:noProof/>
             </w:rPr>
-            <w:t>34</w:t>
+            <w:t>35</w:t>
           </w:r>
           <w:r>
             <w:rPr>
@@ -5924,7 +5909,7 @@
             <w:rPr>
               <w:noProof/>
             </w:rPr>
-            <w:instrText xml:space="preserve"> PAGEREF _Toc305494290 \h </w:instrText>
+            <w:instrText xml:space="preserve"> PAGEREF _Toc305496211 \h </w:instrText>
           </w:r>
           <w:r>
             <w:rPr>
@@ -5941,7 +5926,7 @@
             <w:rPr>
               <w:noProof/>
             </w:rPr>
-            <w:t>34</w:t>
+            <w:t>35</w:t>
           </w:r>
           <w:r>
             <w:rPr>
@@ -5985,7 +5970,7 @@
             <w:rPr>
               <w:noProof/>
             </w:rPr>
-            <w:instrText xml:space="preserve"> PAGEREF _Toc305494291 \h </w:instrText>
+            <w:instrText xml:space="preserve"> PAGEREF _Toc305496212 \h </w:instrText>
           </w:r>
           <w:r>
             <w:rPr>
@@ -6002,7 +5987,7 @@
             <w:rPr>
               <w:noProof/>
             </w:rPr>
-            <w:t>35</w:t>
+            <w:t>36</w:t>
           </w:r>
           <w:r>
             <w:rPr>
@@ -6048,7 +6033,7 @@
             <w:rPr>
               <w:noProof/>
             </w:rPr>
-            <w:instrText xml:space="preserve"> PAGEREF _Toc305494292 \h </w:instrText>
+            <w:instrText xml:space="preserve"> PAGEREF _Toc305496213 \h </w:instrText>
           </w:r>
           <w:r>
             <w:rPr>
@@ -6065,7 +6050,7 @@
             <w:rPr>
               <w:noProof/>
             </w:rPr>
-            <w:t>35</w:t>
+            <w:t>36</w:t>
           </w:r>
           <w:r>
             <w:rPr>
@@ -6111,7 +6096,7 @@
             <w:rPr>
               <w:noProof/>
             </w:rPr>
-            <w:instrText xml:space="preserve"> PAGEREF _Toc305494293 \h </w:instrText>
+            <w:instrText xml:space="preserve"> PAGEREF _Toc305496214 \h </w:instrText>
           </w:r>
           <w:r>
             <w:rPr>
@@ -6128,7 +6113,7 @@
             <w:rPr>
               <w:noProof/>
             </w:rPr>
-            <w:t>35</w:t>
+            <w:t>36</w:t>
           </w:r>
           <w:r>
             <w:rPr>
@@ -6174,7 +6159,7 @@
             <w:rPr>
               <w:noProof/>
             </w:rPr>
-            <w:instrText xml:space="preserve"> PAGEREF _Toc305494294 \h </w:instrText>
+            <w:instrText xml:space="preserve"> PAGEREF _Toc305496215 \h </w:instrText>
           </w:r>
           <w:r>
             <w:rPr>
@@ -6191,7 +6176,7 @@
             <w:rPr>
               <w:noProof/>
             </w:rPr>
-            <w:t>35</w:t>
+            <w:t>36</w:t>
           </w:r>
           <w:r>
             <w:rPr>
@@ -6237,7 +6222,7 @@
             <w:rPr>
               <w:noProof/>
             </w:rPr>
-            <w:instrText xml:space="preserve"> PAGEREF _Toc305494295 \h </w:instrText>
+            <w:instrText xml:space="preserve"> PAGEREF _Toc305496216 \h </w:instrText>
           </w:r>
           <w:r>
             <w:rPr>
@@ -6254,7 +6239,7 @@
             <w:rPr>
               <w:noProof/>
             </w:rPr>
-            <w:t>35</w:t>
+            <w:t>36</w:t>
           </w:r>
           <w:r>
             <w:rPr>
@@ -6298,7 +6283,7 @@
             <w:rPr>
               <w:noProof/>
             </w:rPr>
-            <w:instrText xml:space="preserve"> PAGEREF _Toc305494296 \h </w:instrText>
+            <w:instrText xml:space="preserve"> PAGEREF _Toc305496217 \h </w:instrText>
           </w:r>
           <w:r>
             <w:rPr>
@@ -6315,7 +6300,7 @@
             <w:rPr>
               <w:noProof/>
             </w:rPr>
-            <w:t>36</w:t>
+            <w:t>37</w:t>
           </w:r>
           <w:r>
             <w:rPr>
@@ -6359,7 +6344,7 @@
             <w:rPr>
               <w:noProof/>
             </w:rPr>
-            <w:instrText xml:space="preserve"> PAGEREF _Toc305494297 \h </w:instrText>
+            <w:instrText xml:space="preserve"> PAGEREF _Toc305496218 \h </w:instrText>
           </w:r>
           <w:r>
             <w:rPr>
@@ -6376,7 +6361,7 @@
             <w:rPr>
               <w:noProof/>
             </w:rPr>
-            <w:t>36</w:t>
+            <w:t>37</w:t>
           </w:r>
           <w:r>
             <w:rPr>
@@ -7161,9 +7146,7 @@
           <w:rFonts w:ascii="PT Serif" w:hAnsi="PT Serif" w:cs="Arial"/>
         </w:rPr>
       </w:pPr>
-      <w:bookmarkStart w:id="0" w:name="_Toc305494217"/>
-      <w:bookmarkStart w:id="1" w:name="_GoBack"/>
-      <w:bookmarkEnd w:id="1"/>
+      <w:bookmarkStart w:id="0" w:name="_Toc305496138"/>
       <w:r>
         <w:rPr>
           <w:rFonts w:ascii="PT Serif" w:hAnsi="PT Serif" w:cs="Arial"/>
@@ -7179,14 +7162,14 @@
           <w:rFonts w:ascii="PT Serif" w:hAnsi="PT Serif" w:cs="Arial"/>
         </w:rPr>
       </w:pPr>
-      <w:bookmarkStart w:id="2" w:name="_Toc305494218"/>
+      <w:bookmarkStart w:id="1" w:name="_Toc305496139"/>
       <w:r>
         <w:rPr>
           <w:rFonts w:ascii="PT Serif" w:hAnsi="PT Serif" w:cs="Arial"/>
         </w:rPr>
         <w:t>1.1. Description of the Problem</w:t>
       </w:r>
-      <w:bookmarkEnd w:id="2"/>
+      <w:bookmarkEnd w:id="1"/>
     </w:p>
     <w:p>
       <w:pPr>
@@ -7228,21 +7211,19 @@
     <w:p>
       <w:pPr>
         <w:pStyle w:val="Heading2"/>
-        <w:numPr>
-          <w:ilvl w:val="1"/>
-          <w:numId w:val="35"/>
-        </w:numPr>
         <w:rPr>
           <w:rFonts w:ascii="PT Serif" w:hAnsi="PT Serif" w:cs="Arial"/>
         </w:rPr>
       </w:pPr>
-      <w:bookmarkStart w:id="3" w:name="_Toc305494219"/>
+      <w:bookmarkStart w:id="2" w:name="_Toc305496140"/>
       <w:r>
         <w:rPr>
           <w:rFonts w:ascii="PT Serif" w:hAnsi="PT Serif" w:cs="Arial"/>
         </w:rPr>
-        <w:t>Goals and Objectives</w:t>
+        <w:t>1.2. Goals and Objectives</w:t>
       </w:r>
+      <w:bookmarkStart w:id="3" w:name="_GoBack"/>
+      <w:bookmarkEnd w:id="2"/>
       <w:bookmarkEnd w:id="3"/>
     </w:p>
     <w:p/>
@@ -7416,7 +7397,7 @@
           <w:rFonts w:ascii="PT Serif" w:hAnsi="PT Serif" w:cs="Arial"/>
         </w:rPr>
       </w:pPr>
-      <w:bookmarkStart w:id="4" w:name="_Toc305494220"/>
+      <w:bookmarkStart w:id="4" w:name="_Toc305496141"/>
       <w:r>
         <w:rPr>
           <w:rFonts w:ascii="PT Serif" w:hAnsi="PT Serif" w:cs="Arial"/>
@@ -7509,7 +7490,7 @@
           <w:rFonts w:ascii="PT Serif" w:hAnsi="PT Serif" w:cs="Arial"/>
         </w:rPr>
       </w:pPr>
-      <w:bookmarkStart w:id="5" w:name="_Toc305494221"/>
+      <w:bookmarkStart w:id="5" w:name="_Toc305496142"/>
       <w:r>
         <w:rPr>
           <w:rFonts w:ascii="PT Serif" w:hAnsi="PT Serif" w:cs="Arial"/>
@@ -7544,23 +7525,7 @@
           <w:rFonts w:ascii="PT Serif" w:eastAsia="Times New Roman" w:hAnsi="PT Serif" w:cs="Arial"/>
           <w:color w:val="262626"/>
         </w:rPr>
-        <w:t xml:space="preserve">To build a system where a user can submit feedback message to a particular professor’s course. Additional professors will be able to manage messages, respond to messages individually, respond to message to all students in class, and </w:t>
-      </w:r>
-      <w:proofErr w:type="gramStart"/>
-      <w:r>
-        <w:rPr>
-          <w:rFonts w:ascii="PT Serif" w:eastAsia="Times New Roman" w:hAnsi="PT Serif" w:cs="Arial"/>
-          <w:color w:val="262626"/>
-        </w:rPr>
-        <w:t>view archived</w:t>
-      </w:r>
-      <w:proofErr w:type="gramEnd"/>
-      <w:r>
-        <w:rPr>
-          <w:rFonts w:ascii="PT Serif" w:eastAsia="Times New Roman" w:hAnsi="PT Serif" w:cs="Arial"/>
-          <w:color w:val="262626"/>
-        </w:rPr>
-        <w:t xml:space="preserve"> messages.</w:t>
+        <w:t>To build a system where a user can submit feedback message to a particular professor’s course. Additional professors will be able to manage messages, respond to messages individually, respond to message to all students in class, and view archived messages.</w:t>
       </w:r>
     </w:p>
     <w:p>
@@ -7570,7 +7535,7 @@
           <w:rFonts w:ascii="PT Serif" w:hAnsi="PT Serif" w:cs="Times New Roman"/>
         </w:rPr>
       </w:pPr>
-      <w:bookmarkStart w:id="6" w:name="_Toc305494222"/>
+      <w:bookmarkStart w:id="6" w:name="_Toc305496143"/>
       <w:r>
         <w:rPr>
           <w:rFonts w:ascii="PT Serif" w:hAnsi="PT Serif"/>
@@ -7610,7 +7575,7 @@
           <w:rFonts w:ascii="PT Serif" w:hAnsi="PT Serif" w:cs="Times New Roman"/>
         </w:rPr>
       </w:pPr>
-      <w:bookmarkStart w:id="7" w:name="_Toc305494223"/>
+      <w:bookmarkStart w:id="7" w:name="_Toc305496144"/>
       <w:r>
         <w:rPr>
           <w:rFonts w:ascii="PT Serif" w:hAnsi="PT Serif"/>
@@ -7632,7 +7597,7 @@
           <w:rFonts w:ascii="PT Serif" w:hAnsi="PT Serif"/>
         </w:rPr>
       </w:pPr>
-      <w:bookmarkStart w:id="8" w:name="_Toc305494224"/>
+      <w:bookmarkStart w:id="8" w:name="_Toc305496145"/>
       <w:r>
         <w:rPr>
           <w:rFonts w:ascii="PT Serif" w:hAnsi="PT Serif"/>
@@ -8217,7 +8182,7 @@
           <w:rFonts w:ascii="PT Serif" w:hAnsi="PT Serif"/>
         </w:rPr>
       </w:pPr>
-      <w:bookmarkStart w:id="9" w:name="_Toc305494225"/>
+      <w:bookmarkStart w:id="9" w:name="_Toc305496146"/>
       <w:r>
         <w:rPr>
           <w:rFonts w:ascii="PT Serif" w:hAnsi="PT Serif"/>
@@ -8466,7 +8431,7 @@
           <w:rFonts w:ascii="PT Serif" w:hAnsi="PT Serif" w:cs="Times New Roman"/>
         </w:rPr>
       </w:pPr>
-      <w:bookmarkStart w:id="10" w:name="_Toc305494226"/>
+      <w:bookmarkStart w:id="10" w:name="_Toc305496147"/>
       <w:r>
         <w:rPr>
           <w:rFonts w:ascii="PT Serif" w:hAnsi="PT Serif"/>
@@ -8488,7 +8453,7 @@
           <w:rFonts w:ascii="PT Serif" w:hAnsi="PT Serif" w:cs="Times New Roman"/>
         </w:rPr>
       </w:pPr>
-      <w:bookmarkStart w:id="11" w:name="_Toc305494227"/>
+      <w:bookmarkStart w:id="11" w:name="_Toc305496148"/>
       <w:r>
         <w:rPr>
           <w:rFonts w:ascii="PT Serif" w:hAnsi="PT Serif"/>
@@ -8712,33 +8677,8 @@
                 <w:rFonts w:ascii="PT Serif" w:eastAsia="Times New Roman" w:hAnsi="PT Serif" w:cs="Arial"/>
                 <w:color w:val="000000"/>
               </w:rPr>
-              <w:t xml:space="preserve">Linux - </w:t>
-            </w:r>
-            <w:proofErr w:type="spellStart"/>
-            <w:r>
-              <w:rPr>
-                <w:rFonts w:ascii="PT Serif" w:eastAsia="Times New Roman" w:hAnsi="PT Serif" w:cs="Arial"/>
-                <w:color w:val="000000"/>
-              </w:rPr>
-              <w:t>Debian</w:t>
-            </w:r>
-            <w:proofErr w:type="spellEnd"/>
-            <w:r>
-              <w:rPr>
-                <w:rFonts w:ascii="PT Serif" w:eastAsia="Times New Roman" w:hAnsi="PT Serif" w:cs="Arial"/>
-                <w:color w:val="000000"/>
-              </w:rPr>
-              <w:t xml:space="preserve">, Ubuntu, </w:t>
-            </w:r>
-            <w:proofErr w:type="spellStart"/>
-            <w:r>
-              <w:rPr>
-                <w:rFonts w:ascii="PT Serif" w:eastAsia="Times New Roman" w:hAnsi="PT Serif" w:cs="Arial"/>
-                <w:color w:val="000000"/>
-              </w:rPr>
-              <w:t>etc</w:t>
-            </w:r>
-            <w:proofErr w:type="spellEnd"/>
+              <w:t>Linux - Debian, Ubuntu, etc</w:t>
+            </w:r>
           </w:p>
         </w:tc>
         <w:tc>
@@ -8780,7 +8720,6 @@
                 <w:color w:val="000000"/>
               </w:rPr>
             </w:pPr>
-            <w:proofErr w:type="gramStart"/>
             <w:r>
               <w:rPr>
                 <w:rFonts w:ascii="PT Serif" w:eastAsia="Times New Roman" w:hAnsi="PT Serif" w:cs="Arial"/>
@@ -8788,7 +8727,6 @@
               </w:rPr>
               <w:t>iOS</w:t>
             </w:r>
-            <w:proofErr w:type="gramEnd"/>
           </w:p>
         </w:tc>
         <w:tc>
@@ -8970,7 +8908,7 @@
           <w:rFonts w:ascii="PT Serif" w:hAnsi="PT Serif" w:cs="Times New Roman"/>
         </w:rPr>
       </w:pPr>
-      <w:bookmarkStart w:id="12" w:name="_Toc305494228"/>
+      <w:bookmarkStart w:id="12" w:name="_Toc305496149"/>
       <w:r>
         <w:rPr>
           <w:rFonts w:ascii="PT Serif" w:hAnsi="PT Serif"/>
@@ -9159,7 +9097,7 @@
         </w:rPr>
         <w:br w:type="page"/>
       </w:r>
-      <w:bookmarkStart w:id="13" w:name="_Toc305494229"/>
+      <w:bookmarkStart w:id="13" w:name="_Toc305496150"/>
       <w:r>
         <w:rPr>
           <w:rFonts w:ascii="PT Serif" w:hAnsi="PT Serif"/>
@@ -9175,7 +9113,7 @@
           <w:rFonts w:ascii="PT Serif" w:hAnsi="PT Serif" w:cs="Times New Roman"/>
         </w:rPr>
       </w:pPr>
-      <w:bookmarkStart w:id="14" w:name="_Toc305494230"/>
+      <w:bookmarkStart w:id="14" w:name="_Toc305496151"/>
       <w:r>
         <w:rPr>
           <w:rFonts w:ascii="PT Serif" w:hAnsi="PT Serif"/>
@@ -9203,7 +9141,7 @@
           <w:rFonts w:ascii="PT Serif" w:hAnsi="PT Serif"/>
         </w:rPr>
       </w:pPr>
-      <w:bookmarkStart w:id="15" w:name="_Toc305494231"/>
+      <w:bookmarkStart w:id="15" w:name="_Toc305496152"/>
       <w:r>
         <w:rPr>
           <w:rFonts w:ascii="PT Serif" w:hAnsi="PT Serif"/>
@@ -9226,7 +9164,7 @@
           <w:i w:val="0"/>
         </w:rPr>
       </w:pPr>
-      <w:bookmarkStart w:id="16" w:name="_Toc305494232"/>
+      <w:bookmarkStart w:id="16" w:name="_Toc305496153"/>
       <w:r>
         <w:rPr>
           <w:rFonts w:ascii="PT Serif" w:hAnsi="PT Serif"/>
@@ -9473,7 +9411,7 @@
           <w:i w:val="0"/>
         </w:rPr>
       </w:pPr>
-      <w:bookmarkStart w:id="17" w:name="_Toc305494233"/>
+      <w:bookmarkStart w:id="17" w:name="_Toc305496154"/>
       <w:r>
         <w:rPr>
           <w:rFonts w:ascii="PT Serif" w:hAnsi="PT Serif"/>
@@ -9963,7 +9901,7 @@
           <w:rFonts w:ascii="PT Serif" w:hAnsi="PT Serif"/>
         </w:rPr>
       </w:pPr>
-      <w:bookmarkStart w:id="18" w:name="_Toc305494234"/>
+      <w:bookmarkStart w:id="18" w:name="_Toc305496155"/>
       <w:r>
         <w:rPr>
           <w:rFonts w:ascii="PT Serif" w:hAnsi="PT Serif"/>
@@ -10282,7 +10220,7 @@
           <w:rFonts w:ascii="PT Serif" w:hAnsi="PT Serif"/>
         </w:rPr>
       </w:pPr>
-      <w:bookmarkStart w:id="19" w:name="_Toc305494235"/>
+      <w:bookmarkStart w:id="19" w:name="_Toc305496156"/>
       <w:r>
         <w:rPr>
           <w:rFonts w:ascii="PT Serif" w:hAnsi="PT Serif"/>
@@ -10298,7 +10236,7 @@
           <w:rFonts w:ascii="PT Serif" w:hAnsi="PT Serif"/>
         </w:rPr>
       </w:pPr>
-      <w:bookmarkStart w:id="20" w:name="_Toc305494236"/>
+      <w:bookmarkStart w:id="20" w:name="_Toc305496157"/>
       <w:r>
         <w:rPr>
           <w:rFonts w:ascii="PT Serif" w:hAnsi="PT Serif"/>
@@ -10478,7 +10416,7 @@
           <w:rFonts w:ascii="PT Serif" w:hAnsi="PT Serif" w:cs="PÔø˜E'ED"/>
         </w:rPr>
       </w:pPr>
-      <w:bookmarkStart w:id="21" w:name="_Toc305494237"/>
+      <w:bookmarkStart w:id="21" w:name="_Toc305496158"/>
       <w:r>
         <w:rPr>
           <w:rFonts w:ascii="PT Serif" w:hAnsi="PT Serif" w:cs="PÔø˜E'ED"/>
@@ -10656,7 +10594,7 @@
           <w:rFonts w:ascii="PT Serif" w:hAnsi="PT Serif"/>
         </w:rPr>
       </w:pPr>
-      <w:bookmarkStart w:id="22" w:name="_Toc305494238"/>
+      <w:bookmarkStart w:id="22" w:name="_Toc305496159"/>
       <w:r>
         <w:rPr>
           <w:rFonts w:ascii="PT Serif" w:hAnsi="PT Serif"/>
@@ -10861,7 +10799,7 @@
           <w:rFonts w:ascii="PT Serif" w:hAnsi="PT Serif"/>
         </w:rPr>
       </w:pPr>
-      <w:bookmarkStart w:id="23" w:name="_Toc305494239"/>
+      <w:bookmarkStart w:id="23" w:name="_Toc305496160"/>
       <w:r>
         <w:rPr>
           <w:rFonts w:ascii="PT Serif" w:hAnsi="PT Serif"/>
@@ -11011,7 +10949,7 @@
           <w:rFonts w:ascii="PT Serif" w:hAnsi="PT Serif"/>
         </w:rPr>
       </w:pPr>
-      <w:bookmarkStart w:id="24" w:name="_Toc305494240"/>
+      <w:bookmarkStart w:id="24" w:name="_Toc305496161"/>
       <w:r>
         <w:rPr>
           <w:rFonts w:ascii="PT Serif" w:hAnsi="PT Serif"/>
@@ -11147,7 +11085,7 @@
           <w:rFonts w:ascii="PT Serif" w:hAnsi="PT Serif"/>
         </w:rPr>
       </w:pPr>
-      <w:bookmarkStart w:id="25" w:name="_Toc305494241"/>
+      <w:bookmarkStart w:id="25" w:name="_Toc305496162"/>
       <w:r>
         <w:rPr>
           <w:rFonts w:ascii="PT Serif" w:hAnsi="PT Serif"/>
@@ -11509,7 +11447,7 @@
           <w:rFonts w:ascii="PT Serif" w:hAnsi="PT Serif"/>
         </w:rPr>
       </w:pPr>
-      <w:bookmarkStart w:id="26" w:name="_Toc305494242"/>
+      <w:bookmarkStart w:id="26" w:name="_Toc305496163"/>
       <w:r>
         <w:rPr>
           <w:rFonts w:ascii="PT Serif" w:hAnsi="PT Serif"/>
@@ -11646,7 +11584,7 @@
           <w:rFonts w:ascii="PT Serif" w:hAnsi="PT Serif"/>
         </w:rPr>
       </w:pPr>
-      <w:bookmarkStart w:id="27" w:name="_Toc305494243"/>
+      <w:bookmarkStart w:id="27" w:name="_Toc305496164"/>
       <w:r>
         <w:rPr>
           <w:rFonts w:ascii="PT Serif" w:hAnsi="PT Serif"/>
@@ -11822,7 +11760,7 @@
           <w:rFonts w:ascii="PT Serif" w:hAnsi="PT Serif"/>
         </w:rPr>
       </w:pPr>
-      <w:bookmarkStart w:id="28" w:name="_Toc305494244"/>
+      <w:bookmarkStart w:id="28" w:name="_Toc305496165"/>
       <w:r>
         <w:rPr>
           <w:rFonts w:ascii="PT Serif" w:hAnsi="PT Serif"/>
@@ -11958,7 +11896,7 @@
           <w:rFonts w:ascii="PT Serif" w:hAnsi="PT Serif"/>
         </w:rPr>
       </w:pPr>
-      <w:bookmarkStart w:id="29" w:name="_Toc305494245"/>
+      <w:bookmarkStart w:id="29" w:name="_Toc305496166"/>
       <w:r>
         <w:rPr>
           <w:rFonts w:ascii="PT Serif" w:hAnsi="PT Serif"/>
@@ -11974,7 +11912,7 @@
           <w:rFonts w:ascii="PT Serif" w:hAnsi="PT Serif"/>
         </w:rPr>
       </w:pPr>
-      <w:bookmarkStart w:id="30" w:name="_Toc305494246"/>
+      <w:bookmarkStart w:id="30" w:name="_Toc305496167"/>
       <w:r>
         <w:rPr>
           <w:rFonts w:ascii="PT Serif" w:hAnsi="PT Serif"/>
@@ -11990,7 +11928,7 @@
           <w:rFonts w:ascii="PT Serif" w:hAnsi="PT Serif"/>
         </w:rPr>
       </w:pPr>
-      <w:bookmarkStart w:id="31" w:name="_Toc305494247"/>
+      <w:bookmarkStart w:id="31" w:name="_Toc305496168"/>
       <w:r>
         <w:rPr>
           <w:rFonts w:ascii="PT Serif" w:hAnsi="PT Serif"/>
@@ -12470,41 +12408,7 @@
                 <w:rFonts w:ascii="PT Serif" w:hAnsi="PT Serif" w:cs="Arial"/>
                 <w:color w:val="000000"/>
               </w:rPr>
-              <w:t xml:space="preserve">Outcome:  Some ideas for the project name were, Anon asks, Prof. Com., </w:t>
-            </w:r>
-            <w:proofErr w:type="spellStart"/>
-            <w:r>
-              <w:rPr>
-                <w:rFonts w:ascii="PT Serif" w:hAnsi="PT Serif" w:cs="Arial"/>
-                <w:color w:val="000000"/>
-              </w:rPr>
-              <w:t>Profback</w:t>
-            </w:r>
-            <w:proofErr w:type="spellEnd"/>
-            <w:r>
-              <w:rPr>
-                <w:rFonts w:ascii="PT Serif" w:hAnsi="PT Serif" w:cs="Arial"/>
-                <w:color w:val="000000"/>
-              </w:rPr>
-              <w:t xml:space="preserve">, Prof Connect, </w:t>
-            </w:r>
-            <w:proofErr w:type="spellStart"/>
-            <w:proofErr w:type="gramStart"/>
-            <w:r>
-              <w:rPr>
-                <w:rFonts w:ascii="PT Serif" w:hAnsi="PT Serif" w:cs="Arial"/>
-                <w:color w:val="000000"/>
-              </w:rPr>
-              <w:t>Noname</w:t>
-            </w:r>
-            <w:proofErr w:type="spellEnd"/>
-            <w:proofErr w:type="gramEnd"/>
-            <w:r>
-              <w:rPr>
-                <w:rFonts w:ascii="PT Serif" w:hAnsi="PT Serif" w:cs="Arial"/>
-                <w:color w:val="000000"/>
-              </w:rPr>
-              <w:t>.  A name still has not been decided.  The testers are Yuri and Michael, programmers are Sami and Michael, program lead is Francisco, design lead is Julia, and project manager is Vinh.  Created a basic list for use cases to get started.  Discussed briefly anti-spam feature that will be needed.  Anonymity and simplicity.  Planned to create sketches of the student’s perspective of the interface to share next meeting.</w:t>
+              <w:t>Outcome:  Some ideas for the project name were, Anon asks, Prof. Com., Profback, Prof Connect, Noname.  A name still has not been decided.  The testers are Yuri and Michael, programmers are Sami and Michael, program lead is Francisco, design lead is Julia, and project manager is Vinh.  Created a basic list for use cases to get started.  Discussed briefly anti-spam feature that will be needed.  Anonymity and simplicity.  Planned to create sketches of the student’s perspective of the interface to share next meeting.</w:t>
             </w:r>
           </w:p>
         </w:tc>
@@ -12633,39 +12537,7 @@
                 <w:rFonts w:ascii="PT Serif" w:hAnsi="PT Serif" w:cs="Arial"/>
                 <w:color w:val="000000"/>
               </w:rPr>
-              <w:t xml:space="preserve">Outcome: Updated the list of use cases required for our web application and use case format chosen.  Divided the use case responsibilities accordingly to each member.  First draft of each use case </w:t>
-            </w:r>
-            <w:proofErr w:type="gramStart"/>
-            <w:r>
-              <w:rPr>
-                <w:rFonts w:ascii="PT Serif" w:hAnsi="PT Serif" w:cs="Arial"/>
-                <w:color w:val="000000"/>
-              </w:rPr>
-              <w:t>was planned to be completed</w:t>
-            </w:r>
-            <w:proofErr w:type="gramEnd"/>
-            <w:r>
-              <w:rPr>
-                <w:rFonts w:ascii="PT Serif" w:hAnsi="PT Serif" w:cs="Arial"/>
-                <w:color w:val="000000"/>
-              </w:rPr>
-              <w:t xml:space="preserve"> by the scheduled meeting date of September 12, 2015 at 8:00pm.  </w:t>
-            </w:r>
-            <w:proofErr w:type="spellStart"/>
-            <w:r>
-              <w:rPr>
-                <w:rFonts w:ascii="PT Serif" w:hAnsi="PT Serif" w:cs="Arial"/>
-                <w:color w:val="000000"/>
-              </w:rPr>
-              <w:t>Vinh’s</w:t>
-            </w:r>
-            <w:proofErr w:type="spellEnd"/>
-            <w:r>
-              <w:rPr>
-                <w:rFonts w:ascii="PT Serif" w:hAnsi="PT Serif" w:cs="Arial"/>
-                <w:color w:val="000000"/>
-              </w:rPr>
-              <w:t xml:space="preserve"> sketch of the message/feedback form design was chosen and will be implemented with some minor modifications.</w:t>
+              <w:t>Outcome: Updated the list of use cases required for our web application and use case format chosen.  Divided the use case responsibilities accordingly to each member.  First draft of each use case was planned to be completed by the scheduled meeting date of September 12, 2015 at 8:00pm.  Vinh’s sketch of the message/feedback form design was chosen and will be implemented with some minor modifications.</w:t>
             </w:r>
           </w:p>
         </w:tc>
@@ -12901,23 +12773,7 @@
                 <w:rFonts w:ascii="PT Serif" w:eastAsia="Times New Roman" w:hAnsi="PT Serif" w:cs="Arial"/>
                 <w:color w:val="000000"/>
               </w:rPr>
-              <w:t>Outcome</w:t>
-            </w:r>
-            <w:proofErr w:type="gramStart"/>
-            <w:r>
-              <w:rPr>
-                <w:rFonts w:ascii="PT Serif" w:eastAsia="Times New Roman" w:hAnsi="PT Serif" w:cs="Arial"/>
-                <w:color w:val="000000"/>
-              </w:rPr>
-              <w:t>:  An early rough draft of the use case diagram is drawn out by Sami</w:t>
-            </w:r>
-            <w:proofErr w:type="gramEnd"/>
-            <w:r>
-              <w:rPr>
-                <w:rFonts w:ascii="PT Serif" w:eastAsia="Times New Roman" w:hAnsi="PT Serif" w:cs="Arial"/>
-                <w:color w:val="000000"/>
-              </w:rPr>
-              <w:t>.  For now the title was chosen to be “Quick Feedback”.  Plan to continue editing use cases after clarifying a few things with the professor.  Plan to add “Admin login” use case.  Plan to fix alternative flows and exceptions for the use cases.  For the use cases, instead of using “administrator”, “student”, or “professor”, we will replace them with “user”.  Will edit descriptions of use cases to fit the use case goals. Plan to scan sketch of the feedback form.  The professor provided us with a way to look up other professor's email addresses for our whitelist.  She also would prefer a 2-step authentication for creating an account.  Meeting scheduled for 9/17/15 at 9:00pm or 9/20/15 at 6:00pm.</w:t>
+              <w:t>Outcome:  An early rough draft of the use case diagram is drawn out by Sami.  For now the title was chosen to be “Quick Feedback”.  Plan to continue editing use cases after clarifying a few things with the professor.  Plan to add “Admin login” use case.  Plan to fix alternative flows and exceptions for the use cases.  For the use cases, instead of using “administrator”, “student”, or “professor”, we will replace them with “user”.  Will edit descriptions of use cases to fit the use case goals. Plan to scan sketch of the feedback form.  The professor provided us with a way to look up other professor's email addresses for our whitelist.  She also would prefer a 2-step authentication for creating an account.  Meeting scheduled for 9/17/15 at 9:00pm or 9/20/15 at 6:00pm.</w:t>
             </w:r>
           </w:p>
         </w:tc>
@@ -13514,7 +13370,7 @@
           <w:rFonts w:ascii="PT Serif" w:hAnsi="PT Serif"/>
         </w:rPr>
       </w:pPr>
-      <w:bookmarkStart w:id="32" w:name="_Toc305494248"/>
+      <w:bookmarkStart w:id="32" w:name="_Toc305496169"/>
       <w:r>
         <w:rPr>
           <w:rFonts w:ascii="PT Serif" w:hAnsi="PT Serif"/>
@@ -13601,23 +13457,7 @@
                 <w:rFonts w:ascii="PT Serif" w:eastAsia="Times New Roman" w:hAnsi="PT Serif" w:cs="Arial"/>
                 <w:color w:val="000000"/>
               </w:rPr>
-              <w:t xml:space="preserve">The project manager will organize, manage, and guide the project to meet the project requirements.  The project manager will be in charge of scheduling meetings and recording important information and topics that are brought up during these meetings.  The phase plans and iteration planning is the job that the project manager has to undertake and it is also important for the project manager to make sure all the participating team members understand the goals </w:t>
-            </w:r>
-            <w:proofErr w:type="gramStart"/>
-            <w:r>
-              <w:rPr>
-                <w:rFonts w:ascii="PT Serif" w:eastAsia="Times New Roman" w:hAnsi="PT Serif" w:cs="Arial"/>
-                <w:color w:val="000000"/>
-              </w:rPr>
-              <w:t>of each iteration</w:t>
-            </w:r>
-            <w:proofErr w:type="gramEnd"/>
-            <w:r>
-              <w:rPr>
-                <w:rFonts w:ascii="PT Serif" w:eastAsia="Times New Roman" w:hAnsi="PT Serif" w:cs="Arial"/>
-                <w:color w:val="000000"/>
-              </w:rPr>
-              <w:t>.  The project manager is also in charge of organizing the team and managing expectations in order to achieve all the objectives of the project.  It is also the responsibility of the project manager to communicate the project status in order to stay on schedule.</w:t>
+              <w:t>The project manager will organize, manage, and guide the project to meet the project requirements.  The project manager will be in charge of scheduling meetings and recording important information and topics that are brought up during these meetings.  The phase plans and iteration planning is the job that the project manager has to undertake and it is also important for the project manager to make sure all the participating team members understand the goals of each iteration.  The project manager is also in charge of organizing the team and managing expectations in order to achieve all the objectives of the project.  It is also the responsibility of the project manager to communicate the project status in order to stay on schedule.</w:t>
             </w:r>
           </w:p>
         </w:tc>
@@ -13820,23 +13660,7 @@
                 <w:rFonts w:ascii="PT Serif" w:eastAsia="Times New Roman" w:hAnsi="PT Serif" w:cs="Arial"/>
                 <w:color w:val="000000"/>
               </w:rPr>
-              <w:t xml:space="preserve">The programmer shall assist the lead programmer in implementation throughout the progress of the project. It is the duty of the programmer to ensure the front end meets customer requirements using best-fit technology. In addition to working alongside the program lead, the programmer shall discuss with the design lead in ensuring the project is within scope of the project. This programmer shall ensure all requirements of the front end </w:t>
-            </w:r>
-            <w:proofErr w:type="gramStart"/>
-            <w:r>
-              <w:rPr>
-                <w:rFonts w:ascii="PT Serif" w:eastAsia="Times New Roman" w:hAnsi="PT Serif" w:cs="Arial"/>
-                <w:color w:val="000000"/>
-              </w:rPr>
-              <w:t>is</w:t>
-            </w:r>
-            <w:proofErr w:type="gramEnd"/>
-            <w:r>
-              <w:rPr>
-                <w:rFonts w:ascii="PT Serif" w:eastAsia="Times New Roman" w:hAnsi="PT Serif" w:cs="Arial"/>
-                <w:color w:val="000000"/>
-              </w:rPr>
-              <w:t xml:space="preserve"> met while coordinating with the program lead in communicating with the backend.</w:t>
+              <w:t>The programmer shall assist the lead programmer in implementation throughout the progress of the project. It is the duty of the programmer to ensure the front end meets customer requirements using best-fit technology. In addition to working alongside the program lead, the programmer shall discuss with the design lead in ensuring the project is within scope of the project. This programmer shall ensure all requirements of the front end is met while coordinating with the program lead in communicating with the backend.</w:t>
             </w:r>
           </w:p>
         </w:tc>
@@ -13992,7 +13816,7 @@
           <w:rFonts w:ascii="PT Serif" w:hAnsi="PT Serif"/>
         </w:rPr>
       </w:pPr>
-      <w:bookmarkStart w:id="33" w:name="_Toc305494249"/>
+      <w:bookmarkStart w:id="33" w:name="_Toc305496170"/>
       <w:r>
         <w:rPr>
           <w:rFonts w:ascii="PT Serif" w:hAnsi="PT Serif"/>
@@ -14020,23 +13844,7 @@
           <w:rFonts w:ascii="PT Serif" w:hAnsi="PT Serif" w:cs="Arial"/>
           <w:color w:val="000000"/>
         </w:rPr>
-        <w:t xml:space="preserve">The project shall follow UP (Unified Process) and </w:t>
-      </w:r>
-      <w:proofErr w:type="gramStart"/>
-      <w:r>
-        <w:rPr>
-          <w:rFonts w:ascii="PT Serif" w:hAnsi="PT Serif" w:cs="Arial"/>
-          <w:color w:val="000000"/>
-        </w:rPr>
-        <w:t>each iteration</w:t>
-      </w:r>
-      <w:proofErr w:type="gramEnd"/>
-      <w:r>
-        <w:rPr>
-          <w:rFonts w:ascii="PT Serif" w:hAnsi="PT Serif" w:cs="Arial"/>
-          <w:color w:val="000000"/>
-        </w:rPr>
-        <w:t xml:space="preserve"> shall be 11 days long</w:t>
+        <w:t>The project shall follow UP (Unified Process) and each iteration shall be 11 days long</w:t>
       </w:r>
       <w:r>
         <w:rPr>
@@ -14075,7 +13883,7 @@
           <w:rFonts w:ascii="PT Serif" w:hAnsi="PT Serif"/>
         </w:rPr>
       </w:pPr>
-      <w:bookmarkStart w:id="34" w:name="_Toc305494250"/>
+      <w:bookmarkStart w:id="34" w:name="_Toc305496171"/>
       <w:r>
         <w:rPr>
           <w:rFonts w:ascii="PT Serif" w:hAnsi="PT Serif"/>
@@ -14457,7 +14265,7 @@
           <w:rFonts w:ascii="PT Serif" w:hAnsi="PT Serif"/>
         </w:rPr>
       </w:pPr>
-      <w:bookmarkStart w:id="35" w:name="_Toc305494251"/>
+      <w:bookmarkStart w:id="35" w:name="_Toc305496172"/>
       <w:r>
         <w:rPr>
           <w:rFonts w:ascii="PT Serif" w:hAnsi="PT Serif"/>
@@ -15737,35 +15545,7 @@
           </w:p>
         </w:tc>
       </w:tr>
-      <w:tr>
-        <w:trPr>
-          <w:trHeight w:val="459"/>
-        </w:trPr>
-        <w:tc>
-          <w:tcPr>
-            <w:tcW w:w="9176" w:type="dxa"/>
-            <w:gridSpan w:val="3"/>
-            <w:shd w:val="clear" w:color="auto" w:fill="F2F2F2" w:themeFill="background1" w:themeFillShade="F2"/>
-            <w:vAlign w:val="center"/>
-          </w:tcPr>
-          <w:p>
-            <w:pPr>
-              <w:widowControl w:val="0"/>
-              <w:autoSpaceDE w:val="0"/>
-              <w:autoSpaceDN w:val="0"/>
-              <w:adjustRightInd w:val="0"/>
-              <w:rPr>
-                <w:rFonts w:ascii="PT Serif" w:hAnsi="PT Serif" w:cs="PÔø˜E'ED"/>
-              </w:rPr>
-            </w:pPr>
-          </w:p>
-        </w:tc>
-      </w:tr>
     </w:tbl>
-    <w:p/>
-    <w:p/>
-    <w:p/>
-    <w:p/>
     <w:p>
       <w:pPr>
         <w:pStyle w:val="Heading3"/>
@@ -15773,25 +15553,8 @@
         <w:rPr>
           <w:rFonts w:ascii="PT Serif" w:hAnsi="PT Serif"/>
         </w:rPr>
-        <w:sectPr>
-          <w:type w:val="continuous"/>
-          <w:pgSz w:w="12240" w:h="15840"/>
-          <w:pgMar w:top="1440" w:right="1440" w:bottom="1440" w:left="1440" w:header="720" w:footer="720" w:gutter="0"/>
-          <w:pgNumType w:start="1"/>
-          <w:cols w:space="720"/>
-          <w:docGrid w:linePitch="360"/>
-        </w:sectPr>
-      </w:pPr>
-    </w:p>
-    <w:p>
-      <w:pPr>
-        <w:pStyle w:val="Heading3"/>
-        <w:ind w:left="0" w:firstLine="0"/>
-        <w:rPr>
-          <w:rFonts w:ascii="PT Serif" w:hAnsi="PT Serif"/>
-        </w:rPr>
-      </w:pPr>
-      <w:bookmarkStart w:id="36" w:name="_Toc305494252"/>
+      </w:pPr>
+      <w:bookmarkStart w:id="36" w:name="_Toc305496173"/>
       <w:r>
         <w:rPr>
           <w:rFonts w:ascii="PT Serif" w:hAnsi="PT Serif"/>
@@ -15812,7 +15575,7 @@
           <w:rFonts w:ascii="PT Serif" w:hAnsi="PT Serif"/>
         </w:rPr>
       </w:pPr>
-      <w:bookmarkStart w:id="37" w:name="_Toc305494253"/>
+      <w:bookmarkStart w:id="37" w:name="_Toc305496174"/>
       <w:r>
         <w:rPr>
           <w:rFonts w:ascii="PT Serif" w:hAnsi="PT Serif"/>
@@ -15833,7 +15596,7 @@
           <w:rFonts w:ascii="PT Serif" w:hAnsi="PT Serif"/>
         </w:rPr>
       </w:pPr>
-      <w:bookmarkStart w:id="38" w:name="_Toc305494254"/>
+      <w:bookmarkStart w:id="38" w:name="_Toc305496175"/>
       <w:r>
         <w:rPr>
           <w:rFonts w:ascii="PT Serif" w:hAnsi="PT Serif"/>
@@ -15850,7 +15613,7 @@
           <w:rFonts w:ascii="PT Serif" w:hAnsi="PT Serif"/>
         </w:rPr>
       </w:pPr>
-      <w:bookmarkStart w:id="39" w:name="_Toc305494255"/>
+      <w:bookmarkStart w:id="39" w:name="_Toc305496176"/>
       <w:r>
         <w:rPr>
           <w:rFonts w:ascii="PT Serif" w:hAnsi="PT Serif"/>
@@ -16455,7 +16218,7 @@
           <w:rFonts w:ascii="PT Serif" w:hAnsi="PT Serif"/>
         </w:rPr>
       </w:pPr>
-      <w:bookmarkStart w:id="40" w:name="_Toc305494256"/>
+      <w:bookmarkStart w:id="40" w:name="_Toc305496177"/>
       <w:r>
         <w:rPr>
           <w:rFonts w:ascii="PT Serif" w:hAnsi="PT Serif"/>
@@ -16471,7 +16234,7 @@
           <w:rFonts w:ascii="PT Serif" w:hAnsi="PT Serif"/>
         </w:rPr>
       </w:pPr>
-      <w:bookmarkStart w:id="41" w:name="_Toc305494257"/>
+      <w:bookmarkStart w:id="41" w:name="_Toc305496178"/>
       <w:r>
         <w:rPr>
           <w:rFonts w:ascii="PT Serif" w:hAnsi="PT Serif"/>
@@ -17036,7 +16799,7 @@
           <w:rFonts w:ascii="PT Serif" w:hAnsi="PT Serif"/>
         </w:rPr>
       </w:pPr>
-      <w:bookmarkStart w:id="42" w:name="_Toc305494258"/>
+      <w:bookmarkStart w:id="42" w:name="_Toc305496179"/>
       <w:r>
         <w:rPr>
           <w:rFonts w:ascii="PT Serif" w:hAnsi="PT Serif"/>
@@ -17138,7 +16901,7 @@
           <w:rFonts w:ascii="PT Serif" w:hAnsi="PT Serif"/>
         </w:rPr>
       </w:pPr>
-      <w:bookmarkStart w:id="43" w:name="_Toc305494259"/>
+      <w:bookmarkStart w:id="43" w:name="_Toc305496180"/>
       <w:r>
         <w:rPr>
           <w:rFonts w:ascii="PT Serif" w:hAnsi="PT Serif"/>
@@ -17169,39 +16932,7 @@
           <w:rFonts w:ascii="PT Serif" w:eastAsia="Times New Roman" w:hAnsi="PT Serif" w:cs="Arial"/>
           <w:color w:val="000000"/>
         </w:rPr>
-        <w:t xml:space="preserve">The project manager shall collaborate with the development team and coordinate the meetings with the client at each iteration basis.  The development team members shall attend the meetings with the client to gauge their satisfaction of the software in the current developmental stage and gather the client’s feedback for possible implementation in future iterations.  The </w:t>
-      </w:r>
-      <w:proofErr w:type="gramStart"/>
-      <w:r>
-        <w:rPr>
-          <w:rFonts w:ascii="PT Serif" w:eastAsia="Times New Roman" w:hAnsi="PT Serif" w:cs="Arial"/>
-          <w:color w:val="000000"/>
-        </w:rPr>
-        <w:t>details of each meeting shall be recorded by the project manager or a specific team member who will be designated by the project manager</w:t>
-      </w:r>
-      <w:proofErr w:type="gramEnd"/>
-      <w:r>
-        <w:rPr>
-          <w:rFonts w:ascii="PT Serif" w:eastAsia="Times New Roman" w:hAnsi="PT Serif" w:cs="Arial"/>
-          <w:color w:val="000000"/>
-        </w:rPr>
-        <w:t xml:space="preserve">.  At the beginning </w:t>
-      </w:r>
-      <w:proofErr w:type="gramStart"/>
-      <w:r>
-        <w:rPr>
-          <w:rFonts w:ascii="PT Serif" w:eastAsia="Times New Roman" w:hAnsi="PT Serif" w:cs="Arial"/>
-          <w:color w:val="000000"/>
-        </w:rPr>
-        <w:t>of each iteration</w:t>
-      </w:r>
-      <w:proofErr w:type="gramEnd"/>
-      <w:r>
-        <w:rPr>
-          <w:rFonts w:ascii="PT Serif" w:eastAsia="Times New Roman" w:hAnsi="PT Serif" w:cs="Arial"/>
-          <w:color w:val="000000"/>
-        </w:rPr>
-        <w:t>, the development team meetings will be held to report each member’s status and make sure that every team member understands the objective of the current iteration. The project manager will assess the team’s progress and adjust workloads accordingly.</w:t>
+        <w:t>The project manager shall collaborate with the development team and coordinate the meetings with the client at each iteration basis.  The development team members shall attend the meetings with the client to gauge their satisfaction of the software in the current developmental stage and gather the client’s feedback for possible implementation in future iterations.  The details of each meeting shall be recorded by the project manager or a specific team member who will be designated by the project manager.  At the beginning of each iteration, the development team meetings will be held to report each member’s status and make sure that every team member understands the objective of the current iteration. The project manager will assess the team’s progress and adjust workloads accordingly.</w:t>
       </w:r>
     </w:p>
     <w:p>
@@ -17211,7 +16942,7 @@
           <w:rFonts w:ascii="PT Serif" w:hAnsi="PT Serif"/>
         </w:rPr>
       </w:pPr>
-      <w:bookmarkStart w:id="44" w:name="_Toc305494260"/>
+      <w:bookmarkStart w:id="44" w:name="_Toc305496181"/>
       <w:r>
         <w:rPr>
           <w:rFonts w:ascii="PT Serif" w:hAnsi="PT Serif"/>
@@ -17281,7 +17012,7 @@
           <w:rFonts w:ascii="PT Serif" w:hAnsi="PT Serif"/>
         </w:rPr>
       </w:pPr>
-      <w:bookmarkStart w:id="45" w:name="_Toc305494261"/>
+      <w:bookmarkStart w:id="45" w:name="_Toc305496182"/>
       <w:r>
         <w:rPr>
           <w:rFonts w:ascii="PT Serif" w:hAnsi="PT Serif"/>
@@ -17601,23 +17332,7 @@
           <w:rFonts w:ascii="PT Serif" w:hAnsi="PT Serif" w:cs="Arial"/>
           <w:color w:val="000000"/>
         </w:rPr>
-        <w:t xml:space="preserve">Because of the amount given, timing is crucial within this project to deliver the final product without delay. To prevent any possibility of losing track from the deadline, a plan that lays out all the objectives </w:t>
-      </w:r>
-      <w:proofErr w:type="gramStart"/>
-      <w:r>
-        <w:rPr>
-          <w:rFonts w:ascii="PT Serif" w:hAnsi="PT Serif" w:cs="Arial"/>
-          <w:color w:val="000000"/>
-        </w:rPr>
-        <w:t>on each iteration</w:t>
-      </w:r>
-      <w:proofErr w:type="gramEnd"/>
-      <w:r>
-        <w:rPr>
-          <w:rFonts w:ascii="PT Serif" w:hAnsi="PT Serif" w:cs="Arial"/>
-          <w:color w:val="000000"/>
-        </w:rPr>
-        <w:t xml:space="preserve"> would be essential to handling any unknown complications in the future. By doing so, while additionally building upon the system, can reduce the risk on timing constraint.</w:t>
+        <w:t>Because of the amount given, timing is crucial within this project to deliver the final product without delay. To prevent any possibility of losing track from the deadline, a plan that lays out all the objectives on each iteration would be essential to handling any unknown complications in the future. By doing so, while additionally building upon the system, can reduce the risk on timing constraint.</w:t>
       </w:r>
     </w:p>
     <w:p>
@@ -17769,33 +17484,8 @@
           <w:rFonts w:ascii="PT Serif" w:hAnsi="PT Serif" w:cs="Arial"/>
           <w:color w:val="000000"/>
         </w:rPr>
-        <w:t xml:space="preserve">The project needed the web skills from the start just to begin with. The risk is moderate that could potentially become a high risk. The </w:t>
+        <w:t>The project needed the web skills from the start just to begin with. The risk is moderate that could potentially become a high risk. The reason for this is because of simply know which members has the necessary coding skills to build the web application itself. To counter this, interviewing potential members and describing their strong skills can quickly resolve any issues in coding.</w:t>
       </w:r>
-      <w:proofErr w:type="gramStart"/>
-      <w:r>
-        <w:rPr>
-          <w:rFonts w:ascii="PT Serif" w:hAnsi="PT Serif" w:cs="Arial"/>
-          <w:color w:val="000000"/>
-        </w:rPr>
-        <w:t>reason for this is because of simply know</w:t>
-      </w:r>
-      <w:proofErr w:type="gramEnd"/>
-      <w:r>
-        <w:rPr>
-          <w:rFonts w:ascii="PT Serif" w:hAnsi="PT Serif" w:cs="Arial"/>
-          <w:color w:val="000000"/>
-        </w:rPr>
-        <w:t xml:space="preserve"> which members has the necessary coding skills to build the web application itself. To counter this, interviewing potential members and describing their strong skills can quickly resolve any issues in coding.</w:t>
-      </w:r>
-    </w:p>
-    <w:p>
-      <w:pPr>
-        <w:rPr>
-          <w:rFonts w:ascii="Times" w:eastAsia="Times New Roman" w:hAnsi="Times" w:cs="Times New Roman"/>
-          <w:sz w:val="20"/>
-          <w:szCs w:val="20"/>
-        </w:rPr>
-      </w:pPr>
     </w:p>
     <w:p>
       <w:pPr>
@@ -17818,7 +17508,7 @@
           <w:rFonts w:ascii="PT Serif" w:hAnsi="PT Serif"/>
         </w:rPr>
       </w:pPr>
-      <w:bookmarkStart w:id="46" w:name="_Toc305494262"/>
+      <w:bookmarkStart w:id="46" w:name="_Toc305496183"/>
       <w:r>
         <w:rPr>
           <w:rFonts w:ascii="PT Serif" w:hAnsi="PT Serif"/>
@@ -17846,7 +17536,7 @@
           <w:rFonts w:ascii="PT Serif" w:hAnsi="PT Serif"/>
         </w:rPr>
       </w:pPr>
-      <w:bookmarkStart w:id="47" w:name="_Toc305494263"/>
+      <w:bookmarkStart w:id="47" w:name="_Toc305496184"/>
       <w:r>
         <w:rPr>
           <w:rFonts w:ascii="PT Serif" w:hAnsi="PT Serif"/>
@@ -17862,7 +17552,7 @@
           <w:rFonts w:ascii="PT Serif" w:hAnsi="PT Serif"/>
         </w:rPr>
       </w:pPr>
-      <w:bookmarkStart w:id="48" w:name="_Toc305494264"/>
+      <w:bookmarkStart w:id="48" w:name="_Toc305496185"/>
       <w:r>
         <w:rPr>
           <w:rFonts w:ascii="PT Serif" w:hAnsi="PT Serif"/>
@@ -17907,12 +17597,12 @@
           <w:docGrid w:linePitch="360"/>
         </w:sectPr>
       </w:pPr>
-      <w:bookmarkStart w:id="49" w:name="_Toc305494265"/>
+      <w:bookmarkStart w:id="49" w:name="_Toc305496186"/>
       <w:r>
         <w:rPr>
           <w:rFonts w:ascii="PT Serif" w:hAnsi="PT Serif"/>
         </w:rPr>
-        <w:t>4.2 Product Features</w:t>
+        <w:t>4.2 Product Feature</w:t>
       </w:r>
       <w:bookmarkEnd w:id="49"/>
     </w:p>
@@ -17923,7 +17613,7 @@
           <w:rFonts w:ascii="PT Serif" w:hAnsi="PT Serif"/>
         </w:rPr>
       </w:pPr>
-      <w:bookmarkStart w:id="50" w:name="_Toc305494266"/>
+      <w:bookmarkStart w:id="50" w:name="_Toc305496187"/>
       <w:r>
         <w:rPr>
           <w:rFonts w:ascii="PT Serif" w:hAnsi="PT Serif"/>
@@ -17961,7 +17651,7 @@
           <w:szCs w:val="20"/>
         </w:rPr>
         <w:drawing>
-          <wp:inline distT="0" distB="0" distL="0" distR="0" wp14:anchorId="2AFD79F4" wp14:editId="06BAC27E">
+          <wp:inline distT="0" distB="0" distL="0" distR="0" wp14:anchorId="2AFD79F4" wp14:editId="6F8F536A">
             <wp:extent cx="5943600" cy="5097780"/>
             <wp:effectExtent l="0" t="0" r="0" b="7620"/>
             <wp:docPr id="3" name="Picture 3"/>
@@ -18003,6 +17693,7 @@
         </w:drawing>
       </w:r>
     </w:p>
+    <w:p/>
     <w:p>
       <w:pPr>
         <w:pStyle w:val="Heading3"/>
@@ -18012,7 +17703,6 @@
         </w:rPr>
       </w:pPr>
     </w:p>
-    <w:p/>
     <w:p>
       <w:pPr>
         <w:pStyle w:val="Heading3"/>
@@ -18020,15 +17710,7 @@
           <w:rFonts w:ascii="PT Serif" w:hAnsi="PT Serif"/>
         </w:rPr>
       </w:pPr>
-    </w:p>
-    <w:p>
-      <w:pPr>
-        <w:pStyle w:val="Heading3"/>
-        <w:rPr>
-          <w:rFonts w:ascii="PT Serif" w:hAnsi="PT Serif"/>
-        </w:rPr>
-      </w:pPr>
-      <w:bookmarkStart w:id="51" w:name="_Toc305494267"/>
+      <w:bookmarkStart w:id="51" w:name="_Toc305496188"/>
       <w:r>
         <w:rPr>
           <w:rFonts w:ascii="PT Serif" w:hAnsi="PT Serif"/>
@@ -18497,32 +18179,7 @@
                 <w:rFonts w:ascii="PT Serif" w:eastAsia="Times New Roman" w:hAnsi="PT Serif" w:cs="Arial"/>
                 <w:color w:val="000000"/>
               </w:rPr>
-              <w:t>User inputs a valid professor “</w:t>
-            </w:r>
-            <w:proofErr w:type="gramStart"/>
-            <w:r>
-              <w:rPr>
-                <w:rFonts w:ascii="PT Serif" w:eastAsia="Times New Roman" w:hAnsi="PT Serif" w:cs="Arial"/>
-                <w:color w:val="000000"/>
-              </w:rPr>
-              <w:t>.</w:t>
-            </w:r>
-            <w:proofErr w:type="spellStart"/>
-            <w:r>
-              <w:rPr>
-                <w:rFonts w:ascii="PT Serif" w:eastAsia="Times New Roman" w:hAnsi="PT Serif" w:cs="Arial"/>
-                <w:color w:val="000000"/>
-              </w:rPr>
-              <w:t>edu</w:t>
-            </w:r>
-            <w:proofErr w:type="spellEnd"/>
-            <w:proofErr w:type="gramEnd"/>
-            <w:r>
-              <w:rPr>
-                <w:rFonts w:ascii="PT Serif" w:eastAsia="Times New Roman" w:hAnsi="PT Serif" w:cs="Arial"/>
-                <w:color w:val="000000"/>
-              </w:rPr>
-              <w:t>” email address</w:t>
+              <w:t>User inputs a valid professor “.edu” email address</w:t>
             </w:r>
           </w:p>
           <w:p>
@@ -18771,23 +18428,7 @@
                 <w:rFonts w:ascii="PT Serif" w:eastAsia="Times New Roman" w:hAnsi="PT Serif" w:cs="Arial"/>
                 <w:color w:val="000000"/>
               </w:rPr>
-              <w:t>e: “Email is not in .</w:t>
-            </w:r>
-            <w:proofErr w:type="spellStart"/>
-            <w:r>
-              <w:rPr>
-                <w:rFonts w:ascii="PT Serif" w:eastAsia="Times New Roman" w:hAnsi="PT Serif" w:cs="Arial"/>
-                <w:color w:val="000000"/>
-              </w:rPr>
-              <w:t>edu</w:t>
-            </w:r>
-            <w:proofErr w:type="spellEnd"/>
-            <w:r>
-              <w:rPr>
-                <w:rFonts w:ascii="PT Serif" w:eastAsia="Times New Roman" w:hAnsi="PT Serif" w:cs="Arial"/>
-                <w:color w:val="000000"/>
-              </w:rPr>
-              <w:t xml:space="preserve"> format</w:t>
+              <w:t>e: “Email is not in .edu format</w:t>
             </w:r>
             <w:r>
               <w:rPr>
@@ -19141,7 +18782,7 @@
           <w:rFonts w:ascii="PT Serif" w:hAnsi="PT Serif"/>
         </w:rPr>
       </w:pPr>
-      <w:bookmarkStart w:id="52" w:name="_Toc305494268"/>
+      <w:bookmarkStart w:id="52" w:name="_Toc305496189"/>
       <w:r>
         <w:rPr>
           <w:rFonts w:ascii="PT Serif" w:hAnsi="PT Serif"/>
@@ -19852,7 +19493,7 @@
           <w:rFonts w:ascii="PT Serif" w:hAnsi="PT Serif"/>
         </w:rPr>
       </w:pPr>
-      <w:bookmarkStart w:id="53" w:name="_Toc305494269"/>
+      <w:bookmarkStart w:id="53" w:name="_Toc305496190"/>
       <w:r>
         <w:rPr>
           <w:rFonts w:ascii="PT Serif" w:hAnsi="PT Serif"/>
@@ -20635,7 +20276,7 @@
           <w:rFonts w:ascii="PT Serif" w:hAnsi="PT Serif"/>
         </w:rPr>
       </w:pPr>
-      <w:bookmarkStart w:id="54" w:name="_Toc305494270"/>
+      <w:bookmarkStart w:id="54" w:name="_Toc305496191"/>
       <w:r>
         <w:rPr>
           <w:rFonts w:ascii="PT Serif" w:hAnsi="PT Serif"/>
@@ -21237,7 +20878,7 @@
           <w:rFonts w:ascii="PT Serif" w:hAnsi="PT Serif"/>
         </w:rPr>
       </w:pPr>
-      <w:bookmarkStart w:id="55" w:name="_Toc305494271"/>
+      <w:bookmarkStart w:id="55" w:name="_Toc305496192"/>
       <w:r>
         <w:rPr>
           <w:rFonts w:ascii="PT Serif" w:hAnsi="PT Serif"/>
@@ -21999,7 +21640,7 @@
           <w:rFonts w:ascii="PT Serif" w:hAnsi="PT Serif"/>
         </w:rPr>
       </w:pPr>
-      <w:bookmarkStart w:id="56" w:name="_Toc305494272"/>
+      <w:bookmarkStart w:id="56" w:name="_Toc305496193"/>
       <w:r>
         <w:rPr>
           <w:rFonts w:ascii="PT Serif" w:hAnsi="PT Serif"/>
@@ -22706,7 +22347,7 @@
           <w:rFonts w:ascii="PT Serif" w:hAnsi="PT Serif"/>
         </w:rPr>
       </w:pPr>
-      <w:bookmarkStart w:id="57" w:name="_Toc305494273"/>
+      <w:bookmarkStart w:id="57" w:name="_Toc305496194"/>
       <w:r>
         <w:rPr>
           <w:rFonts w:ascii="PT Serif" w:hAnsi="PT Serif"/>
@@ -23495,7 +23136,7 @@
           <w:rFonts w:ascii="PT Serif" w:hAnsi="PT Serif"/>
         </w:rPr>
       </w:pPr>
-      <w:bookmarkStart w:id="58" w:name="_Toc305494274"/>
+      <w:bookmarkStart w:id="58" w:name="_Toc305496195"/>
       <w:r>
         <w:rPr>
           <w:rFonts w:ascii="PT Serif" w:hAnsi="PT Serif"/>
@@ -24314,7 +23955,7 @@
           <w:rFonts w:ascii="PT Serif" w:hAnsi="PT Serif"/>
         </w:rPr>
       </w:pPr>
-      <w:bookmarkStart w:id="59" w:name="_Toc305494275"/>
+      <w:bookmarkStart w:id="59" w:name="_Toc305496196"/>
       <w:r>
         <w:rPr>
           <w:rFonts w:ascii="PT Serif" w:hAnsi="PT Serif"/>
@@ -24794,23 +24435,7 @@
                 <w:rFonts w:ascii="PT Serif" w:eastAsia="Times New Roman" w:hAnsi="PT Serif" w:cs="Arial"/>
                 <w:color w:val="000000"/>
               </w:rPr>
-              <w:t>System prompts: “Are you sure? This message shall be forwarded to your .</w:t>
-            </w:r>
-            <w:proofErr w:type="spellStart"/>
-            <w:r>
-              <w:rPr>
-                <w:rFonts w:ascii="PT Serif" w:eastAsia="Times New Roman" w:hAnsi="PT Serif" w:cs="Arial"/>
-                <w:color w:val="000000"/>
-              </w:rPr>
-              <w:t>edu</w:t>
-            </w:r>
-            <w:proofErr w:type="spellEnd"/>
-            <w:r>
-              <w:rPr>
-                <w:rFonts w:ascii="PT Serif" w:eastAsia="Times New Roman" w:hAnsi="PT Serif" w:cs="Arial"/>
-                <w:color w:val="000000"/>
-              </w:rPr>
-              <w:t xml:space="preserve"> email.”</w:t>
+              <w:t>System prompts: “Are you sure? This message shall be forwarded to your .edu email.”</w:t>
             </w:r>
           </w:p>
           <w:p>
@@ -24982,17 +24607,8 @@
                 <w:rFonts w:ascii="PT Serif" w:hAnsi="PT Serif" w:cs="Arial"/>
                 <w:color w:val="000000"/>
               </w:rPr>
-              <w:t>A.6.1. System prompts:  “Message failed to send. Would you like to try again “Yes”, “No”.</w:t>
-            </w:r>
-            <w:proofErr w:type="gramStart"/>
-            <w:r>
-              <w:rPr>
-                <w:rFonts w:ascii="PT Serif" w:hAnsi="PT Serif" w:cs="Arial"/>
-                <w:color w:val="000000"/>
-              </w:rPr>
-              <w:t>”</w:t>
-            </w:r>
-            <w:proofErr w:type="gramEnd"/>
+              <w:t>A.6.1. System prompts:  “Message failed to send. Would you like to try again “Yes”, “No”.”</w:t>
+            </w:r>
           </w:p>
           <w:p>
             <w:pPr>
@@ -25207,7 +24823,7 @@
           <w:rFonts w:ascii="PT Serif" w:hAnsi="PT Serif"/>
         </w:rPr>
       </w:pPr>
-      <w:bookmarkStart w:id="60" w:name="_Toc305494276"/>
+      <w:bookmarkStart w:id="60" w:name="_Toc305496197"/>
       <w:r>
         <w:rPr>
           <w:rFonts w:ascii="PT Serif" w:hAnsi="PT Serif"/>
@@ -25951,7 +25567,7 @@
           <w:rFonts w:ascii="PT Serif" w:hAnsi="PT Serif"/>
         </w:rPr>
       </w:pPr>
-      <w:bookmarkStart w:id="61" w:name="_Toc305494277"/>
+      <w:bookmarkStart w:id="61" w:name="_Toc305496198"/>
       <w:r>
         <w:rPr>
           <w:rFonts w:ascii="PT Serif" w:hAnsi="PT Serif"/>
@@ -26668,7 +26284,7 @@
           <w:rFonts w:ascii="PT Serif" w:hAnsi="PT Serif"/>
         </w:rPr>
       </w:pPr>
-      <w:bookmarkStart w:id="62" w:name="_Toc305494278"/>
+      <w:bookmarkStart w:id="62" w:name="_Toc305496199"/>
       <w:r>
         <w:rPr>
           <w:rFonts w:ascii="PT Serif" w:hAnsi="PT Serif"/>
@@ -27436,21 +27052,7 @@
               <w:rPr>
                 <w:rFonts w:ascii="PT Serif" w:hAnsi="PT Serif"/>
               </w:rPr>
-              <w:t xml:space="preserve">Updating an account falls into two main </w:t>
-            </w:r>
-            <w:proofErr w:type="gramStart"/>
-            <w:r>
-              <w:rPr>
-                <w:rFonts w:ascii="PT Serif" w:hAnsi="PT Serif"/>
-              </w:rPr>
-              <w:t>importance</w:t>
-            </w:r>
-            <w:proofErr w:type="gramEnd"/>
-            <w:r>
-              <w:rPr>
-                <w:rFonts w:ascii="PT Serif" w:hAnsi="PT Serif"/>
-              </w:rPr>
-              <w:t>: Allowing the administrator to monitor if there is any misuse of the system, and giving professors the option to update information within their account. This serves a purpose of giving professor flexibility, which satisfies the requirement of AR03.</w:t>
+              <w:t>Updating an account falls into two main importance: Allowing the administrator to monitor if there is any misuse of the system, and giving professors the option to update information within their account. This serves a purpose of giving professor flexibility, which satisfies the requirement of AR03.</w:t>
             </w:r>
           </w:p>
         </w:tc>
@@ -27464,7 +27066,7 @@
           <w:rFonts w:ascii="PT Serif" w:hAnsi="PT Serif"/>
         </w:rPr>
       </w:pPr>
-      <w:bookmarkStart w:id="63" w:name="_Toc305494279"/>
+      <w:bookmarkStart w:id="63" w:name="_Toc305496200"/>
       <w:r>
         <w:rPr>
           <w:rFonts w:ascii="PT Serif" w:hAnsi="PT Serif"/>
@@ -28339,7 +27941,7 @@
           <w:rFonts w:ascii="PT Serif" w:hAnsi="PT Serif"/>
         </w:rPr>
       </w:pPr>
-      <w:bookmarkStart w:id="64" w:name="_Toc305494280"/>
+      <w:bookmarkStart w:id="64" w:name="_Toc305496201"/>
       <w:r>
         <w:rPr>
           <w:rFonts w:ascii="PT Serif" w:hAnsi="PT Serif"/>
@@ -28951,7 +28553,7 @@
           <w:rFonts w:ascii="PT Serif" w:hAnsi="PT Serif" w:cs="Times New Roman"/>
         </w:rPr>
       </w:pPr>
-      <w:bookmarkStart w:id="65" w:name="_Toc305494281"/>
+      <w:bookmarkStart w:id="65" w:name="_Toc305496202"/>
       <w:r>
         <w:rPr>
           <w:rFonts w:ascii="PT Serif" w:hAnsi="PT Serif"/>
@@ -28967,7 +28569,7 @@
           <w:rFonts w:ascii="PT Serif" w:hAnsi="PT Serif" w:cs="Times New Roman"/>
         </w:rPr>
       </w:pPr>
-      <w:bookmarkStart w:id="66" w:name="_Toc305494282"/>
+      <w:bookmarkStart w:id="66" w:name="_Toc305496203"/>
       <w:r>
         <w:rPr>
           <w:rFonts w:ascii="PT Serif" w:hAnsi="PT Serif"/>
@@ -28983,7 +28585,7 @@
           <w:rFonts w:ascii="PT Serif" w:hAnsi="PT Serif" w:cs="Times New Roman"/>
         </w:rPr>
       </w:pPr>
-      <w:bookmarkStart w:id="67" w:name="_Toc305494283"/>
+      <w:bookmarkStart w:id="67" w:name="_Toc305496204"/>
       <w:r>
         <w:rPr>
           <w:rFonts w:ascii="PT Serif" w:hAnsi="PT Serif"/>
@@ -28999,7 +28601,7 @@
           <w:rFonts w:ascii="PT Serif" w:hAnsi="PT Serif" w:cs="Times New Roman"/>
         </w:rPr>
       </w:pPr>
-      <w:bookmarkStart w:id="68" w:name="_Toc305494284"/>
+      <w:bookmarkStart w:id="68" w:name="_Toc305496205"/>
       <w:r>
         <w:rPr>
           <w:rFonts w:ascii="PT Serif" w:hAnsi="PT Serif"/>
@@ -29015,7 +28617,7 @@
           <w:rFonts w:ascii="PT Serif" w:hAnsi="PT Serif"/>
         </w:rPr>
       </w:pPr>
-      <w:bookmarkStart w:id="69" w:name="_Toc305494285"/>
+      <w:bookmarkStart w:id="69" w:name="_Toc305496206"/>
       <w:r>
         <w:rPr>
           <w:rFonts w:ascii="PT Serif" w:hAnsi="PT Serif"/>
@@ -29031,7 +28633,7 @@
           <w:rFonts w:ascii="PT Serif" w:hAnsi="PT Serif"/>
         </w:rPr>
       </w:pPr>
-      <w:bookmarkStart w:id="70" w:name="_Toc305494286"/>
+      <w:bookmarkStart w:id="70" w:name="_Toc305496207"/>
       <w:r>
         <w:rPr>
           <w:rFonts w:ascii="PT Serif" w:hAnsi="PT Serif"/>
@@ -29122,7 +28724,7 @@
           <w:rFonts w:ascii="PT Serif" w:hAnsi="PT Serif" w:cs="Times New Roman"/>
         </w:rPr>
       </w:pPr>
-      <w:bookmarkStart w:id="71" w:name="_Toc305494287"/>
+      <w:bookmarkStart w:id="71" w:name="_Toc305496208"/>
       <w:r>
         <w:rPr>
           <w:rFonts w:ascii="PT Serif" w:hAnsi="PT Serif"/>
@@ -29138,7 +28740,7 @@
           <w:rFonts w:ascii="PT Serif" w:hAnsi="PT Serif"/>
         </w:rPr>
       </w:pPr>
-      <w:bookmarkStart w:id="72" w:name="_Toc305494288"/>
+      <w:bookmarkStart w:id="72" w:name="_Toc305496209"/>
       <w:r>
         <w:rPr>
           <w:rFonts w:ascii="PT Serif" w:hAnsi="PT Serif"/>
@@ -29161,7 +28763,7 @@
           <w:rFonts w:ascii="PT Serif" w:hAnsi="PT Serif" w:cs="Times New Roman"/>
         </w:rPr>
       </w:pPr>
-      <w:bookmarkStart w:id="73" w:name="_Toc305494289"/>
+      <w:bookmarkStart w:id="73" w:name="_Toc305496210"/>
       <w:r>
         <w:rPr>
           <w:rFonts w:ascii="PT Serif" w:hAnsi="PT Serif"/>
@@ -29177,7 +28779,7 @@
           <w:rFonts w:ascii="PT Serif" w:hAnsi="PT Serif" w:cs="Times New Roman"/>
         </w:rPr>
       </w:pPr>
-      <w:bookmarkStart w:id="74" w:name="_Toc305494290"/>
+      <w:bookmarkStart w:id="74" w:name="_Toc305496211"/>
       <w:r>
         <w:rPr>
           <w:rFonts w:ascii="PT Serif" w:hAnsi="PT Serif"/>
@@ -29207,7 +28809,7 @@
           <w:rFonts w:ascii="PT Serif" w:hAnsi="PT Serif" w:cs="Times New Roman"/>
         </w:rPr>
       </w:pPr>
-      <w:bookmarkStart w:id="75" w:name="_Toc305494291"/>
+      <w:bookmarkStart w:id="75" w:name="_Toc305496212"/>
       <w:r>
         <w:rPr>
           <w:rFonts w:ascii="PT Serif" w:hAnsi="PT Serif"/>
@@ -29223,7 +28825,7 @@
           <w:rFonts w:ascii="PT Serif" w:hAnsi="PT Serif" w:cs="Times New Roman"/>
         </w:rPr>
       </w:pPr>
-      <w:bookmarkStart w:id="76" w:name="_Toc305494292"/>
+      <w:bookmarkStart w:id="76" w:name="_Toc305496213"/>
       <w:r>
         <w:rPr>
           <w:rFonts w:ascii="PT Serif" w:hAnsi="PT Serif"/>
@@ -29239,7 +28841,7 @@
           <w:rFonts w:ascii="PT Serif" w:hAnsi="PT Serif" w:cs="Times New Roman"/>
         </w:rPr>
       </w:pPr>
-      <w:bookmarkStart w:id="77" w:name="_Toc305494293"/>
+      <w:bookmarkStart w:id="77" w:name="_Toc305496214"/>
       <w:r>
         <w:rPr>
           <w:rFonts w:ascii="PT Serif" w:hAnsi="PT Serif"/>
@@ -29255,7 +28857,7 @@
           <w:rFonts w:ascii="PT Serif" w:hAnsi="PT Serif" w:cs="Times New Roman"/>
         </w:rPr>
       </w:pPr>
-      <w:bookmarkStart w:id="78" w:name="_Toc305494294"/>
+      <w:bookmarkStart w:id="78" w:name="_Toc305496215"/>
       <w:r>
         <w:rPr>
           <w:rFonts w:ascii="PT Serif" w:hAnsi="PT Serif"/>
@@ -29271,7 +28873,7 @@
           <w:rFonts w:ascii="PT Serif" w:hAnsi="PT Serif" w:cs="Times New Roman"/>
         </w:rPr>
       </w:pPr>
-      <w:bookmarkStart w:id="79" w:name="_Toc305494295"/>
+      <w:bookmarkStart w:id="79" w:name="_Toc305496216"/>
       <w:r>
         <w:rPr>
           <w:rFonts w:ascii="PT Serif" w:hAnsi="PT Serif"/>
@@ -29313,7 +28915,7 @@
           <w:rFonts w:ascii="PT Serif" w:hAnsi="PT Serif" w:cs="Times New Roman"/>
         </w:rPr>
       </w:pPr>
-      <w:bookmarkStart w:id="80" w:name="_Toc305494296"/>
+      <w:bookmarkStart w:id="80" w:name="_Toc305496217"/>
       <w:r>
         <w:rPr>
           <w:rFonts w:ascii="PT Serif" w:hAnsi="PT Serif"/>
@@ -29329,7 +28931,7 @@
           <w:rFonts w:ascii="PT Serif" w:hAnsi="PT Serif" w:cs="Times New Roman"/>
         </w:rPr>
       </w:pPr>
-      <w:bookmarkStart w:id="81" w:name="_Toc305494297"/>
+      <w:bookmarkStart w:id="81" w:name="_Toc305496218"/>
       <w:r>
         <w:rPr>
           <w:rFonts w:ascii="PT Serif" w:hAnsi="PT Serif"/>
@@ -29464,7 +29066,7 @@
         <w:rStyle w:val="PageNumber"/>
         <w:noProof/>
       </w:rPr>
-      <w:t>36</w:t>
+      <w:t>37</w:t>
     </w:r>
     <w:r>
       <w:rPr>
@@ -34054,6 +33656,119 @@
       <w:pPr>
         <w:ind w:left="6480" w:hanging="180"/>
       </w:pPr>
+    </w:lvl>
+  </w:abstractNum>
+  <w:abstractNum w:abstractNumId="44">
+    <w:nsid w:val="7E804CC9"/>
+    <w:multiLevelType w:val="multilevel"/>
+    <w:tmpl w:val="DF9E3CFA"/>
+    <w:lvl w:ilvl="0">
+      <w:start w:val="1"/>
+      <w:numFmt w:val="decimal"/>
+      <w:lvlText w:val="%1."/>
+      <w:lvlJc w:val="left"/>
+      <w:pPr>
+        <w:ind w:left="440" w:hanging="440"/>
+      </w:pPr>
+      <w:rPr>
+        <w:rFonts w:hint="default"/>
+      </w:rPr>
+    </w:lvl>
+    <w:lvl w:ilvl="1">
+      <w:start w:val="2"/>
+      <w:numFmt w:val="decimal"/>
+      <w:lvlText w:val="%1.%2."/>
+      <w:lvlJc w:val="left"/>
+      <w:pPr>
+        <w:ind w:left="1440" w:hanging="720"/>
+      </w:pPr>
+      <w:rPr>
+        <w:rFonts w:hint="default"/>
+      </w:rPr>
+    </w:lvl>
+    <w:lvl w:ilvl="2">
+      <w:start w:val="1"/>
+      <w:numFmt w:val="decimal"/>
+      <w:lvlText w:val="%1.%2.%3."/>
+      <w:lvlJc w:val="left"/>
+      <w:pPr>
+        <w:ind w:left="2160" w:hanging="720"/>
+      </w:pPr>
+      <w:rPr>
+        <w:rFonts w:hint="default"/>
+      </w:rPr>
+    </w:lvl>
+    <w:lvl w:ilvl="3">
+      <w:start w:val="1"/>
+      <w:numFmt w:val="decimal"/>
+      <w:lvlText w:val="%1.%2.%3.%4."/>
+      <w:lvlJc w:val="left"/>
+      <w:pPr>
+        <w:ind w:left="3240" w:hanging="1080"/>
+      </w:pPr>
+      <w:rPr>
+        <w:rFonts w:hint="default"/>
+      </w:rPr>
+    </w:lvl>
+    <w:lvl w:ilvl="4">
+      <w:start w:val="1"/>
+      <w:numFmt w:val="decimal"/>
+      <w:lvlText w:val="%1.%2.%3.%4.%5."/>
+      <w:lvlJc w:val="left"/>
+      <w:pPr>
+        <w:ind w:left="4320" w:hanging="1440"/>
+      </w:pPr>
+      <w:rPr>
+        <w:rFonts w:hint="default"/>
+      </w:rPr>
+    </w:lvl>
+    <w:lvl w:ilvl="5">
+      <w:start w:val="1"/>
+      <w:numFmt w:val="decimal"/>
+      <w:lvlText w:val="%1.%2.%3.%4.%5.%6."/>
+      <w:lvlJc w:val="left"/>
+      <w:pPr>
+        <w:ind w:left="5040" w:hanging="1440"/>
+      </w:pPr>
+      <w:rPr>
+        <w:rFonts w:hint="default"/>
+      </w:rPr>
+    </w:lvl>
+    <w:lvl w:ilvl="6">
+      <w:start w:val="1"/>
+      <w:numFmt w:val="decimal"/>
+      <w:lvlText w:val="%1.%2.%3.%4.%5.%6.%7."/>
+      <w:lvlJc w:val="left"/>
+      <w:pPr>
+        <w:ind w:left="6120" w:hanging="1800"/>
+      </w:pPr>
+      <w:rPr>
+        <w:rFonts w:hint="default"/>
+      </w:rPr>
+    </w:lvl>
+    <w:lvl w:ilvl="7">
+      <w:start w:val="1"/>
+      <w:numFmt w:val="decimal"/>
+      <w:lvlText w:val="%1.%2.%3.%4.%5.%6.%7.%8."/>
+      <w:lvlJc w:val="left"/>
+      <w:pPr>
+        <w:ind w:left="6840" w:hanging="1800"/>
+      </w:pPr>
+      <w:rPr>
+        <w:rFonts w:hint="default"/>
+      </w:rPr>
+    </w:lvl>
+    <w:lvl w:ilvl="8">
+      <w:start w:val="1"/>
+      <w:numFmt w:val="decimal"/>
+      <w:lvlText w:val="%1.%2.%3.%4.%5.%6.%7.%8.%9."/>
+      <w:lvlJc w:val="left"/>
+      <w:pPr>
+        <w:ind w:left="7920" w:hanging="2160"/>
+      </w:pPr>
+      <w:rPr>
+        <w:rFonts w:hint="default"/>
+      </w:rPr>
     </w:lvl>
   </w:abstractNum>
   <w:num w:numId="1">
@@ -34187,6 +33902,9 @@
   </w:num>
   <w:num w:numId="44">
     <w:abstractNumId w:val="42"/>
+  </w:num>
+  <w:num w:numId="45">
+    <w:abstractNumId w:val="44"/>
   </w:num>
 </w:numbering>
 </file>
@@ -35790,7 +35508,7 @@
 </file>
 
 <file path=customXml/itemProps1.xml><?xml version="1.0" encoding="utf-8"?>
-<ds:datastoreItem xmlns:ds="http://schemas.openxmlformats.org/officeDocument/2006/customXml" ds:itemID="{A3474F93-3D67-364B-B363-952069F13A3E}">
+<ds:datastoreItem xmlns:ds="http://schemas.openxmlformats.org/officeDocument/2006/customXml" ds:itemID="{91BD8082-28D9-4E4D-897F-22CD6FC7520B}">
   <ds:schemaRefs>
     <ds:schemaRef ds:uri="http://schemas.openxmlformats.org/officeDocument/2006/bibliography"/>
   </ds:schemaRefs>

</xml_diff>

<commit_message>
minor fix before submission
</commit_message>
<xml_diff>
--- a/v105feedback_app.docx
+++ b/v105feedback_app.docx
@@ -43,7 +43,6 @@
             <w:dataBinding w:prefixMappings="xmlns:ns0='http://purl.org/dc/elements/1.1/' xmlns:ns1='http://schemas.openxmlformats.org/package/2006/metadata/core-properties' " w:xpath="/ns1:coreProperties[1]/ns0:title[1]" w:storeItemID="{6C3C8BC8-F283-45AE-878A-BAB7291924A1}"/>
             <w:text/>
           </w:sdtPr>
-          <w:sdtEndPr/>
           <w:sdtContent>
             <w:p>
               <w:pPr>
@@ -106,7 +105,6 @@
             <w:id w:val="8081533"/>
             <w:text/>
           </w:sdtPr>
-          <w:sdtEndPr/>
           <w:sdtContent>
             <w:p>
               <w:pPr>
@@ -194,7 +192,6 @@
               <w:dataBinding w:prefixMappings="xmlns:ns0='http://purl.org/dc/elements/1.1/' xmlns:ns1='http://schemas.openxmlformats.org/package/2006/metadata/core-properties' " w:xpath="/ns1:coreProperties[1]/ns0:creator[1]" w:storeItemID="{6C3C8BC8-F283-45AE-878A-BAB7291924A1}"/>
               <w:text/>
             </w:sdtPr>
-            <w:sdtEndPr/>
             <w:sdtContent>
               <w:r>
                 <w:rPr>
@@ -7222,9 +7219,7 @@
         </w:rPr>
         <w:t>1.2. Goals and Objectives</w:t>
       </w:r>
-      <w:bookmarkStart w:id="3" w:name="_GoBack"/>
       <w:bookmarkEnd w:id="2"/>
-      <w:bookmarkEnd w:id="3"/>
     </w:p>
     <w:p/>
     <w:p>
@@ -7397,14 +7392,14 @@
           <w:rFonts w:ascii="PT Serif" w:hAnsi="PT Serif" w:cs="Arial"/>
         </w:rPr>
       </w:pPr>
-      <w:bookmarkStart w:id="4" w:name="_Toc305496141"/>
+      <w:bookmarkStart w:id="3" w:name="_Toc305496141"/>
       <w:r>
         <w:rPr>
           <w:rFonts w:ascii="PT Serif" w:hAnsi="PT Serif" w:cs="Arial"/>
         </w:rPr>
         <w:t>1.3. Purpose</w:t>
       </w:r>
-      <w:bookmarkEnd w:id="4"/>
+      <w:bookmarkEnd w:id="3"/>
     </w:p>
     <w:p>
       <w:pPr>
@@ -7490,7 +7485,7 @@
           <w:rFonts w:ascii="PT Serif" w:hAnsi="PT Serif" w:cs="Arial"/>
         </w:rPr>
       </w:pPr>
-      <w:bookmarkStart w:id="5" w:name="_Toc305496142"/>
+      <w:bookmarkStart w:id="4" w:name="_Toc305496142"/>
       <w:r>
         <w:rPr>
           <w:rFonts w:ascii="PT Serif" w:hAnsi="PT Serif" w:cs="Arial"/>
@@ -7509,40 +7504,54 @@
         </w:rPr>
         <w:t>e</w:t>
       </w:r>
-      <w:bookmarkEnd w:id="5"/>
+      <w:bookmarkEnd w:id="4"/>
     </w:p>
-    <w:p/>
     <w:p>
       <w:pPr>
-        <w:rPr>
-          <w:rFonts w:ascii="PT Serif" w:eastAsia="Times New Roman" w:hAnsi="PT Serif" w:cs="Times New Roman"/>
-          <w:sz w:val="20"/>
-          <w:szCs w:val="20"/>
-        </w:rPr>
-      </w:pPr>
+        <w:pStyle w:val="Heading2"/>
+        <w:rPr>
+          <w:rFonts w:ascii="PT Serif" w:eastAsia="Times New Roman" w:hAnsi="PT Serif" w:cs="Arial"/>
+          <w:b w:val="0"/>
+          <w:bCs w:val="0"/>
+          <w:color w:val="262626"/>
+          <w:sz w:val="24"/>
+          <w:szCs w:val="24"/>
+        </w:rPr>
+      </w:pPr>
+      <w:bookmarkStart w:id="5" w:name="_Toc305496143"/>
       <w:r>
         <w:rPr>
           <w:rFonts w:ascii="PT Serif" w:eastAsia="Times New Roman" w:hAnsi="PT Serif" w:cs="Arial"/>
+          <w:b w:val="0"/>
+          <w:bCs w:val="0"/>
           <w:color w:val="262626"/>
-        </w:rPr>
-        <w:t>To build a system where a user can submit feedback message to a particular professor’s course. Additional professors will be able to manage messages, respond to messages individually, respond to message to all students in class, and view archived messages.</w:t>
+          <w:sz w:val="24"/>
+          <w:szCs w:val="24"/>
+        </w:rPr>
+        <w:t>To build a system where a student can submit feedback message to a particular professor’s course. Additionally professors will be able to manage messages, respond to messages individually, forward messages to personal email to reply to class, and view archived messages.</w:t>
       </w:r>
     </w:p>
     <w:p>
       <w:pPr>
         <w:pStyle w:val="Heading2"/>
         <w:rPr>
-          <w:rFonts w:ascii="PT Serif" w:hAnsi="PT Serif" w:cs="Times New Roman"/>
-        </w:rPr>
-      </w:pPr>
-      <w:bookmarkStart w:id="6" w:name="_Toc305496143"/>
+          <w:rFonts w:ascii="PT Serif" w:eastAsia="Times New Roman" w:hAnsi="PT Serif" w:cs="Arial"/>
+          <w:b w:val="0"/>
+          <w:bCs w:val="0"/>
+          <w:color w:val="262626"/>
+          <w:sz w:val="24"/>
+          <w:szCs w:val="24"/>
+        </w:rPr>
+      </w:pPr>
+      <w:bookmarkStart w:id="6" w:name="_GoBack"/>
+      <w:bookmarkEnd w:id="6"/>
       <w:r>
         <w:rPr>
           <w:rFonts w:ascii="PT Serif" w:hAnsi="PT Serif"/>
         </w:rPr>
         <w:t>1.5. Definitions, Acronyms and Abbreviations</w:t>
       </w:r>
-      <w:bookmarkEnd w:id="6"/>
+      <w:bookmarkEnd w:id="5"/>
     </w:p>
     <w:p>
       <w:pPr>
@@ -8677,8 +8686,33 @@
                 <w:rFonts w:ascii="PT Serif" w:eastAsia="Times New Roman" w:hAnsi="PT Serif" w:cs="Arial"/>
                 <w:color w:val="000000"/>
               </w:rPr>
-              <w:t>Linux - Debian, Ubuntu, etc</w:t>
-            </w:r>
+              <w:t xml:space="preserve">Linux - </w:t>
+            </w:r>
+            <w:proofErr w:type="spellStart"/>
+            <w:r>
+              <w:rPr>
+                <w:rFonts w:ascii="PT Serif" w:eastAsia="Times New Roman" w:hAnsi="PT Serif" w:cs="Arial"/>
+                <w:color w:val="000000"/>
+              </w:rPr>
+              <w:t>Debian</w:t>
+            </w:r>
+            <w:proofErr w:type="spellEnd"/>
+            <w:r>
+              <w:rPr>
+                <w:rFonts w:ascii="PT Serif" w:eastAsia="Times New Roman" w:hAnsi="PT Serif" w:cs="Arial"/>
+                <w:color w:val="000000"/>
+              </w:rPr>
+              <w:t xml:space="preserve">, Ubuntu, </w:t>
+            </w:r>
+            <w:proofErr w:type="spellStart"/>
+            <w:r>
+              <w:rPr>
+                <w:rFonts w:ascii="PT Serif" w:eastAsia="Times New Roman" w:hAnsi="PT Serif" w:cs="Arial"/>
+                <w:color w:val="000000"/>
+              </w:rPr>
+              <w:t>etc</w:t>
+            </w:r>
+            <w:proofErr w:type="spellEnd"/>
           </w:p>
         </w:tc>
         <w:tc>
@@ -8720,6 +8754,7 @@
                 <w:color w:val="000000"/>
               </w:rPr>
             </w:pPr>
+            <w:proofErr w:type="gramStart"/>
             <w:r>
               <w:rPr>
                 <w:rFonts w:ascii="PT Serif" w:eastAsia="Times New Roman" w:hAnsi="PT Serif" w:cs="Arial"/>
@@ -8727,6 +8762,7 @@
               </w:rPr>
               <w:t>iOS</w:t>
             </w:r>
+            <w:proofErr w:type="gramEnd"/>
           </w:p>
         </w:tc>
         <w:tc>
@@ -12408,7 +12444,41 @@
                 <w:rFonts w:ascii="PT Serif" w:hAnsi="PT Serif" w:cs="Arial"/>
                 <w:color w:val="000000"/>
               </w:rPr>
-              <w:t>Outcome:  Some ideas for the project name were, Anon asks, Prof. Com., Profback, Prof Connect, Noname.  A name still has not been decided.  The testers are Yuri and Michael, programmers are Sami and Michael, program lead is Francisco, design lead is Julia, and project manager is Vinh.  Created a basic list for use cases to get started.  Discussed briefly anti-spam feature that will be needed.  Anonymity and simplicity.  Planned to create sketches of the student’s perspective of the interface to share next meeting.</w:t>
+              <w:t xml:space="preserve">Outcome:  Some ideas for the project name were, Anon asks, Prof. Com., </w:t>
+            </w:r>
+            <w:proofErr w:type="spellStart"/>
+            <w:r>
+              <w:rPr>
+                <w:rFonts w:ascii="PT Serif" w:hAnsi="PT Serif" w:cs="Arial"/>
+                <w:color w:val="000000"/>
+              </w:rPr>
+              <w:t>Profback</w:t>
+            </w:r>
+            <w:proofErr w:type="spellEnd"/>
+            <w:r>
+              <w:rPr>
+                <w:rFonts w:ascii="PT Serif" w:hAnsi="PT Serif" w:cs="Arial"/>
+                <w:color w:val="000000"/>
+              </w:rPr>
+              <w:t xml:space="preserve">, Prof Connect, </w:t>
+            </w:r>
+            <w:proofErr w:type="spellStart"/>
+            <w:proofErr w:type="gramStart"/>
+            <w:r>
+              <w:rPr>
+                <w:rFonts w:ascii="PT Serif" w:hAnsi="PT Serif" w:cs="Arial"/>
+                <w:color w:val="000000"/>
+              </w:rPr>
+              <w:t>Noname</w:t>
+            </w:r>
+            <w:proofErr w:type="spellEnd"/>
+            <w:proofErr w:type="gramEnd"/>
+            <w:r>
+              <w:rPr>
+                <w:rFonts w:ascii="PT Serif" w:hAnsi="PT Serif" w:cs="Arial"/>
+                <w:color w:val="000000"/>
+              </w:rPr>
+              <w:t>.  A name still has not been decided.  The testers are Yuri and Michael, programmers are Sami and Michael, program lead is Francisco, design lead is Julia, and project manager is Vinh.  Created a basic list for use cases to get started.  Discussed briefly anti-spam feature that will be needed.  Anonymity and simplicity.  Planned to create sketches of the student’s perspective of the interface to share next meeting.</w:t>
             </w:r>
           </w:p>
         </w:tc>
@@ -12537,7 +12607,39 @@
                 <w:rFonts w:ascii="PT Serif" w:hAnsi="PT Serif" w:cs="Arial"/>
                 <w:color w:val="000000"/>
               </w:rPr>
-              <w:t>Outcome: Updated the list of use cases required for our web application and use case format chosen.  Divided the use case responsibilities accordingly to each member.  First draft of each use case was planned to be completed by the scheduled meeting date of September 12, 2015 at 8:00pm.  Vinh’s sketch of the message/feedback form design was chosen and will be implemented with some minor modifications.</w:t>
+              <w:t xml:space="preserve">Outcome: Updated the list of use cases required for our web application and use case format chosen.  Divided the use case responsibilities accordingly to each member.  First draft of each use case </w:t>
+            </w:r>
+            <w:proofErr w:type="gramStart"/>
+            <w:r>
+              <w:rPr>
+                <w:rFonts w:ascii="PT Serif" w:hAnsi="PT Serif" w:cs="Arial"/>
+                <w:color w:val="000000"/>
+              </w:rPr>
+              <w:t>was planned to be completed</w:t>
+            </w:r>
+            <w:proofErr w:type="gramEnd"/>
+            <w:r>
+              <w:rPr>
+                <w:rFonts w:ascii="PT Serif" w:hAnsi="PT Serif" w:cs="Arial"/>
+                <w:color w:val="000000"/>
+              </w:rPr>
+              <w:t xml:space="preserve"> by the scheduled meeting date of September 12, 2015 at 8:00pm.  </w:t>
+            </w:r>
+            <w:proofErr w:type="spellStart"/>
+            <w:r>
+              <w:rPr>
+                <w:rFonts w:ascii="PT Serif" w:hAnsi="PT Serif" w:cs="Arial"/>
+                <w:color w:val="000000"/>
+              </w:rPr>
+              <w:t>Vinh’s</w:t>
+            </w:r>
+            <w:proofErr w:type="spellEnd"/>
+            <w:r>
+              <w:rPr>
+                <w:rFonts w:ascii="PT Serif" w:hAnsi="PT Serif" w:cs="Arial"/>
+                <w:color w:val="000000"/>
+              </w:rPr>
+              <w:t xml:space="preserve"> sketch of the message/feedback form design was chosen and will be implemented with some minor modifications.</w:t>
             </w:r>
           </w:p>
         </w:tc>
@@ -12773,7 +12875,23 @@
                 <w:rFonts w:ascii="PT Serif" w:eastAsia="Times New Roman" w:hAnsi="PT Serif" w:cs="Arial"/>
                 <w:color w:val="000000"/>
               </w:rPr>
-              <w:t>Outcome:  An early rough draft of the use case diagram is drawn out by Sami.  For now the title was chosen to be “Quick Feedback”.  Plan to continue editing use cases after clarifying a few things with the professor.  Plan to add “Admin login” use case.  Plan to fix alternative flows and exceptions for the use cases.  For the use cases, instead of using “administrator”, “student”, or “professor”, we will replace them with “user”.  Will edit descriptions of use cases to fit the use case goals. Plan to scan sketch of the feedback form.  The professor provided us with a way to look up other professor's email addresses for our whitelist.  She also would prefer a 2-step authentication for creating an account.  Meeting scheduled for 9/17/15 at 9:00pm or 9/20/15 at 6:00pm.</w:t>
+              <w:t>Outcome</w:t>
+            </w:r>
+            <w:proofErr w:type="gramStart"/>
+            <w:r>
+              <w:rPr>
+                <w:rFonts w:ascii="PT Serif" w:eastAsia="Times New Roman" w:hAnsi="PT Serif" w:cs="Arial"/>
+                <w:color w:val="000000"/>
+              </w:rPr>
+              <w:t>:  An early rough draft of the use case diagram is drawn out by Sami</w:t>
+            </w:r>
+            <w:proofErr w:type="gramEnd"/>
+            <w:r>
+              <w:rPr>
+                <w:rFonts w:ascii="PT Serif" w:eastAsia="Times New Roman" w:hAnsi="PT Serif" w:cs="Arial"/>
+                <w:color w:val="000000"/>
+              </w:rPr>
+              <w:t>.  For now the title was chosen to be “Quick Feedback”.  Plan to continue editing use cases after clarifying a few things with the professor.  Plan to add “Admin login” use case.  Plan to fix alternative flows and exceptions for the use cases.  For the use cases, instead of using “administrator”, “student”, or “professor”, we will replace them with “user”.  Will edit descriptions of use cases to fit the use case goals. Plan to scan sketch of the feedback form.  The professor provided us with a way to look up other professor's email addresses for our whitelist.  She also would prefer a 2-step authentication for creating an account.  Meeting scheduled for 9/17/15 at 9:00pm or 9/20/15 at 6:00pm.</w:t>
             </w:r>
           </w:p>
         </w:tc>
@@ -13457,7 +13575,23 @@
                 <w:rFonts w:ascii="PT Serif" w:eastAsia="Times New Roman" w:hAnsi="PT Serif" w:cs="Arial"/>
                 <w:color w:val="000000"/>
               </w:rPr>
-              <w:t>The project manager will organize, manage, and guide the project to meet the project requirements.  The project manager will be in charge of scheduling meetings and recording important information and topics that are brought up during these meetings.  The phase plans and iteration planning is the job that the project manager has to undertake and it is also important for the project manager to make sure all the participating team members understand the goals of each iteration.  The project manager is also in charge of organizing the team and managing expectations in order to achieve all the objectives of the project.  It is also the responsibility of the project manager to communicate the project status in order to stay on schedule.</w:t>
+              <w:t xml:space="preserve">The project manager will organize, manage, and guide the project to meet the project requirements.  The project manager will be in charge of scheduling meetings and recording important information and topics that are brought up during these meetings.  The phase plans and iteration planning is the job that the project manager has to undertake and it is also important for the project manager to make sure all the participating team members understand the goals </w:t>
+            </w:r>
+            <w:proofErr w:type="gramStart"/>
+            <w:r>
+              <w:rPr>
+                <w:rFonts w:ascii="PT Serif" w:eastAsia="Times New Roman" w:hAnsi="PT Serif" w:cs="Arial"/>
+                <w:color w:val="000000"/>
+              </w:rPr>
+              <w:t>of each iteration</w:t>
+            </w:r>
+            <w:proofErr w:type="gramEnd"/>
+            <w:r>
+              <w:rPr>
+                <w:rFonts w:ascii="PT Serif" w:eastAsia="Times New Roman" w:hAnsi="PT Serif" w:cs="Arial"/>
+                <w:color w:val="000000"/>
+              </w:rPr>
+              <w:t>.  The project manager is also in charge of organizing the team and managing expectations in order to achieve all the objectives of the project.  It is also the responsibility of the project manager to communicate the project status in order to stay on schedule.</w:t>
             </w:r>
           </w:p>
         </w:tc>
@@ -13660,7 +13794,23 @@
                 <w:rFonts w:ascii="PT Serif" w:eastAsia="Times New Roman" w:hAnsi="PT Serif" w:cs="Arial"/>
                 <w:color w:val="000000"/>
               </w:rPr>
-              <w:t>The programmer shall assist the lead programmer in implementation throughout the progress of the project. It is the duty of the programmer to ensure the front end meets customer requirements using best-fit technology. In addition to working alongside the program lead, the programmer shall discuss with the design lead in ensuring the project is within scope of the project. This programmer shall ensure all requirements of the front end is met while coordinating with the program lead in communicating with the backend.</w:t>
+              <w:t xml:space="preserve">The programmer shall assist the lead programmer in implementation throughout the progress of the project. It is the duty of the programmer to ensure the front end meets customer requirements using best-fit technology. In addition to working alongside the program lead, the programmer shall discuss with the design lead in ensuring the project is within scope of the project. This programmer shall ensure all requirements of the front end </w:t>
+            </w:r>
+            <w:proofErr w:type="gramStart"/>
+            <w:r>
+              <w:rPr>
+                <w:rFonts w:ascii="PT Serif" w:eastAsia="Times New Roman" w:hAnsi="PT Serif" w:cs="Arial"/>
+                <w:color w:val="000000"/>
+              </w:rPr>
+              <w:t>is</w:t>
+            </w:r>
+            <w:proofErr w:type="gramEnd"/>
+            <w:r>
+              <w:rPr>
+                <w:rFonts w:ascii="PT Serif" w:eastAsia="Times New Roman" w:hAnsi="PT Serif" w:cs="Arial"/>
+                <w:color w:val="000000"/>
+              </w:rPr>
+              <w:t xml:space="preserve"> met while coordinating with the program lead in communicating with the backend.</w:t>
             </w:r>
           </w:p>
         </w:tc>
@@ -13844,7 +13994,23 @@
           <w:rFonts w:ascii="PT Serif" w:hAnsi="PT Serif" w:cs="Arial"/>
           <w:color w:val="000000"/>
         </w:rPr>
-        <w:t>The project shall follow UP (Unified Process) and each iteration shall be 11 days long</w:t>
+        <w:t xml:space="preserve">The project shall follow UP (Unified Process) and </w:t>
+      </w:r>
+      <w:proofErr w:type="gramStart"/>
+      <w:r>
+        <w:rPr>
+          <w:rFonts w:ascii="PT Serif" w:hAnsi="PT Serif" w:cs="Arial"/>
+          <w:color w:val="000000"/>
+        </w:rPr>
+        <w:t>each iteration</w:t>
+      </w:r>
+      <w:proofErr w:type="gramEnd"/>
+      <w:r>
+        <w:rPr>
+          <w:rFonts w:ascii="PT Serif" w:hAnsi="PT Serif" w:cs="Arial"/>
+          <w:color w:val="000000"/>
+        </w:rPr>
+        <w:t xml:space="preserve"> shall be 11 days long</w:t>
       </w:r>
       <w:r>
         <w:rPr>
@@ -16811,11 +16977,7 @@
     <w:p/>
     <w:p>
       <w:pPr>
-        <w:pStyle w:val="ListParagraph"/>
-        <w:numPr>
-          <w:ilvl w:val="0"/>
-          <w:numId w:val="16"/>
-        </w:numPr>
+        <w:jc w:val="both"/>
         <w:textAlignment w:val="baseline"/>
         <w:rPr>
           <w:rFonts w:ascii="PT Serif" w:hAnsi="PT Serif" w:cs="Arial"/>
@@ -16827,64 +16989,57 @@
           <w:rFonts w:ascii="PT Serif" w:hAnsi="PT Serif" w:cs="Arial"/>
           <w:color w:val="000000"/>
         </w:rPr>
-        <w:t xml:space="preserve">The project manager shall update the scheduling the project and ensure that the project schedule is followed and updated on a weekly basis. </w:t>
+        <w:t xml:space="preserve">The project manager shall update the scheduling </w:t>
       </w:r>
-    </w:p>
-    <w:p>
-      <w:pPr>
-        <w:pStyle w:val="ListParagraph"/>
-        <w:numPr>
-          <w:ilvl w:val="0"/>
-          <w:numId w:val="16"/>
-        </w:numPr>
-        <w:textAlignment w:val="baseline"/>
+      <w:r>
         <w:rPr>
           <w:rFonts w:ascii="PT Serif" w:hAnsi="PT Serif" w:cs="Arial"/>
           <w:color w:val="000000"/>
         </w:rPr>
-      </w:pPr>
+        <w:t xml:space="preserve">the project and ensure that the </w:t>
+      </w:r>
       <w:r>
         <w:rPr>
           <w:rFonts w:ascii="PT Serif" w:hAnsi="PT Serif" w:cs="Arial"/>
           <w:color w:val="000000"/>
         </w:rPr>
-        <w:t>The product manager shall manage the project budget to ensure that the project does not go over budget.</w:t>
+        <w:t xml:space="preserve">project schedule is followed and updated on a weekly basis. </w:t>
       </w:r>
-    </w:p>
-    <w:p>
-      <w:pPr>
-        <w:pStyle w:val="ListParagraph"/>
-        <w:numPr>
-          <w:ilvl w:val="0"/>
-          <w:numId w:val="16"/>
-        </w:numPr>
-        <w:textAlignment w:val="baseline"/>
+      <w:r>
         <w:rPr>
           <w:rFonts w:ascii="PT Serif" w:hAnsi="PT Serif" w:cs="Arial"/>
           <w:color w:val="000000"/>
         </w:rPr>
-      </w:pPr>
+        <w:t>The product mana</w:t>
+      </w:r>
       <w:r>
         <w:rPr>
           <w:rFonts w:ascii="PT Serif" w:hAnsi="PT Serif" w:cs="Arial"/>
           <w:color w:val="000000"/>
         </w:rPr>
+        <w:t>ger shall manage the project budget to ensure that the project does not go over budget.</w:t>
+      </w:r>
+      <w:r>
+        <w:rPr>
+          <w:rFonts w:ascii="PT Serif" w:hAnsi="PT Serif" w:cs="Arial"/>
+          <w:color w:val="000000"/>
+        </w:rPr>
+        <w:t xml:space="preserve"> </w:t>
+      </w:r>
+      <w:r>
+        <w:rPr>
+          <w:rFonts w:ascii="PT Serif" w:hAnsi="PT Serif" w:cs="Arial"/>
+          <w:color w:val="000000"/>
+        </w:rPr>
         <w:t>The product manager shall manage the risk daily and update them when necessary.</w:t>
       </w:r>
-    </w:p>
-    <w:p>
-      <w:pPr>
-        <w:pStyle w:val="ListParagraph"/>
-        <w:numPr>
-          <w:ilvl w:val="0"/>
-          <w:numId w:val="16"/>
-        </w:numPr>
-        <w:textAlignment w:val="baseline"/>
+      <w:r>
         <w:rPr>
           <w:rFonts w:ascii="PT Serif" w:hAnsi="PT Serif" w:cs="Arial"/>
           <w:color w:val="000000"/>
         </w:rPr>
-      </w:pPr>
+        <w:t xml:space="preserve"> </w:t>
+      </w:r>
       <w:r>
         <w:rPr>
           <w:rFonts w:ascii="PT Serif" w:eastAsia="Times New Roman" w:hAnsi="PT Serif" w:cs="Arial"/>
@@ -16932,7 +17087,39 @@
           <w:rFonts w:ascii="PT Serif" w:eastAsia="Times New Roman" w:hAnsi="PT Serif" w:cs="Arial"/>
           <w:color w:val="000000"/>
         </w:rPr>
-        <w:t>The project manager shall collaborate with the development team and coordinate the meetings with the client at each iteration basis.  The development team members shall attend the meetings with the client to gauge their satisfaction of the software in the current developmental stage and gather the client’s feedback for possible implementation in future iterations.  The details of each meeting shall be recorded by the project manager or a specific team member who will be designated by the project manager.  At the beginning of each iteration, the development team meetings will be held to report each member’s status and make sure that every team member understands the objective of the current iteration. The project manager will assess the team’s progress and adjust workloads accordingly.</w:t>
+        <w:t xml:space="preserve">The project manager shall collaborate with the development team and coordinate the meetings with the client at each iteration basis.  The development team members shall attend the meetings with the client to gauge their satisfaction of the software in the current developmental stage and gather the client’s feedback for possible implementation in future iterations.  The </w:t>
+      </w:r>
+      <w:proofErr w:type="gramStart"/>
+      <w:r>
+        <w:rPr>
+          <w:rFonts w:ascii="PT Serif" w:eastAsia="Times New Roman" w:hAnsi="PT Serif" w:cs="Arial"/>
+          <w:color w:val="000000"/>
+        </w:rPr>
+        <w:t>details of each meeting shall be recorded by the project manager or a specific team member who will be designated by the project manager</w:t>
+      </w:r>
+      <w:proofErr w:type="gramEnd"/>
+      <w:r>
+        <w:rPr>
+          <w:rFonts w:ascii="PT Serif" w:eastAsia="Times New Roman" w:hAnsi="PT Serif" w:cs="Arial"/>
+          <w:color w:val="000000"/>
+        </w:rPr>
+        <w:t xml:space="preserve">.  At the beginning </w:t>
+      </w:r>
+      <w:proofErr w:type="gramStart"/>
+      <w:r>
+        <w:rPr>
+          <w:rFonts w:ascii="PT Serif" w:eastAsia="Times New Roman" w:hAnsi="PT Serif" w:cs="Arial"/>
+          <w:color w:val="000000"/>
+        </w:rPr>
+        <w:t>of each iteration</w:t>
+      </w:r>
+      <w:proofErr w:type="gramEnd"/>
+      <w:r>
+        <w:rPr>
+          <w:rFonts w:ascii="PT Serif" w:eastAsia="Times New Roman" w:hAnsi="PT Serif" w:cs="Arial"/>
+          <w:color w:val="000000"/>
+        </w:rPr>
+        <w:t>, the development team meetings will be held to report each member’s status and make sure that every team member understands the objective of the current iteration. The project manager will assess the team’s progress and adjust workloads accordingly.</w:t>
       </w:r>
     </w:p>
     <w:p>
@@ -17332,7 +17519,23 @@
           <w:rFonts w:ascii="PT Serif" w:hAnsi="PT Serif" w:cs="Arial"/>
           <w:color w:val="000000"/>
         </w:rPr>
-        <w:t>Because of the amount given, timing is crucial within this project to deliver the final product without delay. To prevent any possibility of losing track from the deadline, a plan that lays out all the objectives on each iteration would be essential to handling any unknown complications in the future. By doing so, while additionally building upon the system, can reduce the risk on timing constraint.</w:t>
+        <w:t xml:space="preserve">Because of the amount given, timing is crucial within this project to deliver the final product without delay. To prevent any possibility of losing track from the deadline, a plan that lays out all the objectives </w:t>
+      </w:r>
+      <w:proofErr w:type="gramStart"/>
+      <w:r>
+        <w:rPr>
+          <w:rFonts w:ascii="PT Serif" w:hAnsi="PT Serif" w:cs="Arial"/>
+          <w:color w:val="000000"/>
+        </w:rPr>
+        <w:t>on each iteration</w:t>
+      </w:r>
+      <w:proofErr w:type="gramEnd"/>
+      <w:r>
+        <w:rPr>
+          <w:rFonts w:ascii="PT Serif" w:hAnsi="PT Serif" w:cs="Arial"/>
+          <w:color w:val="000000"/>
+        </w:rPr>
+        <w:t xml:space="preserve"> would be essential to handling any unknown complications in the future. By doing so, while additionally building upon the system, can reduce the risk on timing constraint.</w:t>
       </w:r>
     </w:p>
     <w:p>
@@ -17484,7 +17687,23 @@
           <w:rFonts w:ascii="PT Serif" w:hAnsi="PT Serif" w:cs="Arial"/>
           <w:color w:val="000000"/>
         </w:rPr>
-        <w:t>The project needed the web skills from the start just to begin with. The risk is moderate that could potentially become a high risk. The reason for this is because of simply know which members has the necessary coding skills to build the web application itself. To counter this, interviewing potential members and describing their strong skills can quickly resolve any issues in coding.</w:t>
+        <w:t xml:space="preserve">The project needed the web skills from the start just to begin with. The risk is moderate that could potentially become a high risk. The </w:t>
+      </w:r>
+      <w:proofErr w:type="gramStart"/>
+      <w:r>
+        <w:rPr>
+          <w:rFonts w:ascii="PT Serif" w:hAnsi="PT Serif" w:cs="Arial"/>
+          <w:color w:val="000000"/>
+        </w:rPr>
+        <w:t>reason for this is because of simply know</w:t>
+      </w:r>
+      <w:proofErr w:type="gramEnd"/>
+      <w:r>
+        <w:rPr>
+          <w:rFonts w:ascii="PT Serif" w:hAnsi="PT Serif" w:cs="Arial"/>
+          <w:color w:val="000000"/>
+        </w:rPr>
+        <w:t xml:space="preserve"> which members has the necessary coding skills to build the web application itself. To counter this, interviewing potential members and describing their strong skills can quickly resolve any issues in coding.</w:t>
       </w:r>
     </w:p>
     <w:p>
@@ -18179,7 +18398,32 @@
                 <w:rFonts w:ascii="PT Serif" w:eastAsia="Times New Roman" w:hAnsi="PT Serif" w:cs="Arial"/>
                 <w:color w:val="000000"/>
               </w:rPr>
-              <w:t>User inputs a valid professor “.edu” email address</w:t>
+              <w:t>User inputs a valid professor “</w:t>
+            </w:r>
+            <w:proofErr w:type="gramStart"/>
+            <w:r>
+              <w:rPr>
+                <w:rFonts w:ascii="PT Serif" w:eastAsia="Times New Roman" w:hAnsi="PT Serif" w:cs="Arial"/>
+                <w:color w:val="000000"/>
+              </w:rPr>
+              <w:t>.</w:t>
+            </w:r>
+            <w:proofErr w:type="spellStart"/>
+            <w:r>
+              <w:rPr>
+                <w:rFonts w:ascii="PT Serif" w:eastAsia="Times New Roman" w:hAnsi="PT Serif" w:cs="Arial"/>
+                <w:color w:val="000000"/>
+              </w:rPr>
+              <w:t>edu</w:t>
+            </w:r>
+            <w:proofErr w:type="spellEnd"/>
+            <w:proofErr w:type="gramEnd"/>
+            <w:r>
+              <w:rPr>
+                <w:rFonts w:ascii="PT Serif" w:eastAsia="Times New Roman" w:hAnsi="PT Serif" w:cs="Arial"/>
+                <w:color w:val="000000"/>
+              </w:rPr>
+              <w:t>” email address</w:t>
             </w:r>
           </w:p>
           <w:p>
@@ -18428,7 +18672,23 @@
                 <w:rFonts w:ascii="PT Serif" w:eastAsia="Times New Roman" w:hAnsi="PT Serif" w:cs="Arial"/>
                 <w:color w:val="000000"/>
               </w:rPr>
-              <w:t>e: “Email is not in .edu format</w:t>
+              <w:t>e: “Email is not in .</w:t>
+            </w:r>
+            <w:proofErr w:type="spellStart"/>
+            <w:r>
+              <w:rPr>
+                <w:rFonts w:ascii="PT Serif" w:eastAsia="Times New Roman" w:hAnsi="PT Serif" w:cs="Arial"/>
+                <w:color w:val="000000"/>
+              </w:rPr>
+              <w:t>edu</w:t>
+            </w:r>
+            <w:proofErr w:type="spellEnd"/>
+            <w:r>
+              <w:rPr>
+                <w:rFonts w:ascii="PT Serif" w:eastAsia="Times New Roman" w:hAnsi="PT Serif" w:cs="Arial"/>
+                <w:color w:val="000000"/>
+              </w:rPr>
+              <w:t xml:space="preserve"> format</w:t>
             </w:r>
             <w:r>
               <w:rPr>
@@ -18992,7 +19252,14 @@
                 <w:rFonts w:ascii="PT Serif" w:eastAsia="Times New Roman" w:hAnsi="PT Serif" w:cs="Arial"/>
                 <w:color w:val="000000"/>
               </w:rPr>
-              <w:t>The user logs into their account using their email/password combination.</w:t>
+              <w:t>The user logs into their account using t</w:t>
+            </w:r>
+            <w:r>
+              <w:rPr>
+                <w:rFonts w:ascii="PT Serif" w:eastAsia="Times New Roman" w:hAnsi="PT Serif" w:cs="Arial"/>
+                <w:color w:val="000000"/>
+              </w:rPr>
+              <w:t>heir email/password combination</w:t>
             </w:r>
           </w:p>
           <w:p>
@@ -19006,7 +19273,7 @@
                 <w:rFonts w:ascii="PT Serif" w:eastAsia="Times New Roman" w:hAnsi="PT Serif" w:cs="Arial"/>
                 <w:color w:val="000000"/>
               </w:rPr>
-              <w:t>The user logs in/out into his/her account.</w:t>
+              <w:t>The user logs in/out into his/her account</w:t>
             </w:r>
           </w:p>
         </w:tc>
@@ -24435,7 +24702,23 @@
                 <w:rFonts w:ascii="PT Serif" w:eastAsia="Times New Roman" w:hAnsi="PT Serif" w:cs="Arial"/>
                 <w:color w:val="000000"/>
               </w:rPr>
-              <w:t>System prompts: “Are you sure? This message shall be forwarded to your .edu email.”</w:t>
+              <w:t>System prompts: “Are you sure? This message shall be forwarded to your .</w:t>
+            </w:r>
+            <w:proofErr w:type="spellStart"/>
+            <w:r>
+              <w:rPr>
+                <w:rFonts w:ascii="PT Serif" w:eastAsia="Times New Roman" w:hAnsi="PT Serif" w:cs="Arial"/>
+                <w:color w:val="000000"/>
+              </w:rPr>
+              <w:t>edu</w:t>
+            </w:r>
+            <w:proofErr w:type="spellEnd"/>
+            <w:r>
+              <w:rPr>
+                <w:rFonts w:ascii="PT Serif" w:eastAsia="Times New Roman" w:hAnsi="PT Serif" w:cs="Arial"/>
+                <w:color w:val="000000"/>
+              </w:rPr>
+              <w:t xml:space="preserve"> email.”</w:t>
             </w:r>
           </w:p>
           <w:p>
@@ -24607,8 +24890,17 @@
                 <w:rFonts w:ascii="PT Serif" w:hAnsi="PT Serif" w:cs="Arial"/>
                 <w:color w:val="000000"/>
               </w:rPr>
-              <w:t>A.6.1. System prompts:  “Message failed to send. Would you like to try again “Yes”, “No”.”</w:t>
-            </w:r>
+              <w:t>A.6.1. System prompts:  “Message failed to send. Would you like to try again “Yes”, “No”.</w:t>
+            </w:r>
+            <w:proofErr w:type="gramStart"/>
+            <w:r>
+              <w:rPr>
+                <w:rFonts w:ascii="PT Serif" w:hAnsi="PT Serif" w:cs="Arial"/>
+                <w:color w:val="000000"/>
+              </w:rPr>
+              <w:t>”</w:t>
+            </w:r>
+            <w:proofErr w:type="gramEnd"/>
           </w:p>
           <w:p>
             <w:pPr>
@@ -27052,7 +27344,21 @@
               <w:rPr>
                 <w:rFonts w:ascii="PT Serif" w:hAnsi="PT Serif"/>
               </w:rPr>
-              <w:t>Updating an account falls into two main importance: Allowing the administrator to monitor if there is any misuse of the system, and giving professors the option to update information within their account. This serves a purpose of giving professor flexibility, which satisfies the requirement of AR03.</w:t>
+              <w:t xml:space="preserve">Updating an account falls into two main </w:t>
+            </w:r>
+            <w:proofErr w:type="gramStart"/>
+            <w:r>
+              <w:rPr>
+                <w:rFonts w:ascii="PT Serif" w:hAnsi="PT Serif"/>
+              </w:rPr>
+              <w:t>importance</w:t>
+            </w:r>
+            <w:proofErr w:type="gramEnd"/>
+            <w:r>
+              <w:rPr>
+                <w:rFonts w:ascii="PT Serif" w:hAnsi="PT Serif"/>
+              </w:rPr>
+              <w:t>: Allowing the administrator to monitor if there is any misuse of the system, and giving professors the option to update information within their account. This serves a purpose of giving professor flexibility, which satisfies the requirement of AR03.</w:t>
             </w:r>
           </w:p>
         </w:tc>
@@ -29066,7 +29372,7 @@
         <w:rStyle w:val="PageNumber"/>
         <w:noProof/>
       </w:rPr>
-      <w:t>37</w:t>
+      <w:t>3</w:t>
     </w:r>
     <w:r>
       <w:rPr>
@@ -35508,7 +35814,7 @@
 </file>
 
 <file path=customXml/itemProps1.xml><?xml version="1.0" encoding="utf-8"?>
-<ds:datastoreItem xmlns:ds="http://schemas.openxmlformats.org/officeDocument/2006/customXml" ds:itemID="{91BD8082-28D9-4E4D-897F-22CD6FC7520B}">
+<ds:datastoreItem xmlns:ds="http://schemas.openxmlformats.org/officeDocument/2006/customXml" ds:itemID="{3AA165B8-4B2E-3248-8D9C-F792F9EC72C7}">
   <ds:schemaRefs>
     <ds:schemaRef ds:uri="http://schemas.openxmlformats.org/officeDocument/2006/bibliography"/>
   </ds:schemaRefs>

</xml_diff>